<commit_message>
diagramas de sintaxis terminados
</commit_message>
<xml_diff>
--- a/DiagramasSintaxisSemantica.docx
+++ b/DiagramasSintaxisSemantica.docx
@@ -169,7 +169,7 @@
           </mc:Choice>
           <mc:Fallback>
             <w:pict>
-              <v:shapetype w14:anchorId="213B1FCA" id="_x0000_t32" coordsize="21600,21600" o:spt="32" o:oned="t" path="m0,0l21600,21600e" filled="f">
+              <v:shapetype w14:anchorId="6D8BCCF0" id="_x0000_t32" coordsize="21600,21600" o:spt="32" o:oned="t" path="m0,0l21600,21600e" filled="f">
                 <v:path arrowok="t" fillok="f" o:connecttype="none"/>
                 <o:lock v:ext="edit" shapetype="t"/>
               </v:shapetype>
@@ -247,7 +247,7 @@
           </mc:Choice>
           <mc:Fallback>
             <w:pict>
-              <v:shape w14:anchorId="0DFF4CB8" id="Conector_x0020_recto_x0020_de_x0020_flecha_x0020_3" o:spid="_x0000_s1026" type="#_x0000_t32" style="position:absolute;margin-left:63pt;margin-top:31.1pt;width:28.7pt;height:71.2pt;flip:y;z-index:251659264;visibility:visible;mso-wrap-style:square;mso-width-percent:0;mso-height-percent:0;mso-wrap-distance-left:9pt;mso-wrap-distance-top:0;mso-wrap-distance-right:9pt;mso-wrap-distance-bottom:0;mso-position-horizontal:absolute;mso-position-horizontal-relative:text;mso-position-vertical:absolute;mso-position-vertical-relative:text;mso-width-percent:0;mso-height-percent:0;mso-width-relative:margin;mso-height-relative:margin" o:gfxdata="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" strokecolor="black [3200]" strokeweight="2.5pt">
+              <v:shape w14:anchorId="1DE84DC1" id="Conector_x0020_recto_x0020_de_x0020_flecha_x0020_3" o:spid="_x0000_s1026" type="#_x0000_t32" style="position:absolute;margin-left:63pt;margin-top:31.1pt;width:28.7pt;height:71.2pt;flip:y;z-index:251659264;visibility:visible;mso-wrap-style:square;mso-width-percent:0;mso-height-percent:0;mso-wrap-distance-left:9pt;mso-wrap-distance-top:0;mso-wrap-distance-right:9pt;mso-wrap-distance-bottom:0;mso-position-horizontal:absolute;mso-position-horizontal-relative:text;mso-position-vertical:absolute;mso-position-vertical-relative:text;mso-width-percent:0;mso-height-percent:0;mso-width-relative:margin;mso-height-relative:margin" o:gfxdata="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" strokecolor="black [3200]" strokeweight="2.5pt">
                 <v:stroke startarrowlength="long" endarrow="block" joinstyle="miter"/>
               </v:shape>
             </w:pict>
@@ -520,7 +520,7 @@
           </mc:Choice>
           <mc:Fallback>
             <w:pict>
-              <v:shape w14:anchorId="6FE6243A" id="Conector_x0020_recto_x0020_de_x0020_flecha_x0020_10" o:spid="_x0000_s1026" type="#_x0000_t32" style="position:absolute;margin-left:306.25pt;margin-top:46.85pt;width:8.75pt;height:71.7pt;flip:x y;z-index:251665408;visibility:visible;mso-wrap-style:square;mso-width-percent:0;mso-height-percent:0;mso-wrap-distance-left:9pt;mso-wrap-distance-top:0;mso-wrap-distance-right:9pt;mso-wrap-distance-bottom:0;mso-position-horizontal:absolute;mso-position-horizontal-relative:text;mso-position-vertical:absolute;mso-position-vertical-relative:text;mso-width-percent:0;mso-height-percent:0;mso-width-relative:margin;mso-height-relative:margin" o:gfxdata="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" strokecolor="black [3200]" strokeweight="2.5pt">
+              <v:shape w14:anchorId="003C7A87" id="Conector_x0020_recto_x0020_de_x0020_flecha_x0020_10" o:spid="_x0000_s1026" type="#_x0000_t32" style="position:absolute;margin-left:306.25pt;margin-top:46.85pt;width:8.75pt;height:71.7pt;flip:x y;z-index:251665408;visibility:visible;mso-wrap-style:square;mso-width-percent:0;mso-height-percent:0;mso-wrap-distance-left:9pt;mso-wrap-distance-top:0;mso-wrap-distance-right:9pt;mso-wrap-distance-bottom:0;mso-position-horizontal:absolute;mso-position-horizontal-relative:text;mso-position-vertical:absolute;mso-position-vertical-relative:text;mso-width-percent:0;mso-height-percent:0;mso-width-relative:margin;mso-height-relative:margin" o:gfxdata="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" strokecolor="black [3200]" strokeweight="2.5pt">
                 <v:stroke endarrow="block" joinstyle="miter"/>
               </v:shape>
             </w:pict>
@@ -587,7 +587,7 @@
           </mc:Choice>
           <mc:Fallback>
             <w:pict>
-              <v:shape w14:anchorId="69791F2B" id="Conector_x0020_recto_x0020_de_x0020_flecha_x0020_9" o:spid="_x0000_s1026" type="#_x0000_t32" style="position:absolute;margin-left:234pt;margin-top:46.55pt;width:18pt;height:1in;flip:x y;z-index:251664384;visibility:visible;mso-wrap-style:square;mso-wrap-distance-left:9pt;mso-wrap-distance-top:0;mso-wrap-distance-right:9pt;mso-wrap-distance-bottom:0;mso-position-horizontal:absolute;mso-position-horizontal-relative:text;mso-position-vertical:absolute;mso-position-vertical-relative:text" o:gfxdata="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" strokecolor="black [3200]" strokeweight="2.5pt">
+              <v:shape w14:anchorId="7117BD55" id="Conector_x0020_recto_x0020_de_x0020_flecha_x0020_9" o:spid="_x0000_s1026" type="#_x0000_t32" style="position:absolute;margin-left:234pt;margin-top:46.55pt;width:18pt;height:1in;flip:x y;z-index:251664384;visibility:visible;mso-wrap-style:square;mso-wrap-distance-left:9pt;mso-wrap-distance-top:0;mso-wrap-distance-right:9pt;mso-wrap-distance-bottom:0;mso-position-horizontal:absolute;mso-position-horizontal-relative:text;mso-position-vertical:absolute;mso-position-vertical-relative:text" o:gfxdata="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" strokecolor="black [3200]" strokeweight="2.5pt">
                 <v:stroke endarrow="block" joinstyle="miter"/>
               </v:shape>
             </w:pict>
@@ -654,7 +654,7 @@
           </mc:Choice>
           <mc:Fallback>
             <w:pict>
-              <v:shape w14:anchorId="3182E287" id="Conector_x0020_recto_x0020_de_x0020_flecha_x0020_8" o:spid="_x0000_s1026" type="#_x0000_t32" style="position:absolute;margin-left:153pt;margin-top:46.55pt;width:27pt;height:1in;flip:x y;z-index:251663360;visibility:visible;mso-wrap-style:square;mso-wrap-distance-left:9pt;mso-wrap-distance-top:0;mso-wrap-distance-right:9pt;mso-wrap-distance-bottom:0;mso-position-horizontal:absolute;mso-position-horizontal-relative:text;mso-position-vertical:absolute;mso-position-vertical-relative:text" o:gfxdata="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" strokecolor="black [3200]" strokeweight="2.5pt">
+              <v:shape w14:anchorId="6EEA4D02" id="Conector_x0020_recto_x0020_de_x0020_flecha_x0020_8" o:spid="_x0000_s1026" type="#_x0000_t32" style="position:absolute;margin-left:153pt;margin-top:46.55pt;width:27pt;height:1in;flip:x y;z-index:251663360;visibility:visible;mso-wrap-style:square;mso-wrap-distance-left:9pt;mso-wrap-distance-top:0;mso-wrap-distance-right:9pt;mso-wrap-distance-bottom:0;mso-position-horizontal:absolute;mso-position-horizontal-relative:text;mso-position-vertical:absolute;mso-position-vertical-relative:text" o:gfxdata="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" strokecolor="black [3200]" strokeweight="2.5pt">
                 <v:stroke endarrow="block" joinstyle="miter"/>
               </v:shape>
             </w:pict>
@@ -727,7 +727,7 @@
           </mc:Choice>
           <mc:Fallback>
             <w:pict>
-              <v:shape w14:anchorId="40A5FB16" id="Conector_x0020_recto_x0020_de_x0020_flecha_x0020_6" o:spid="_x0000_s1026" type="#_x0000_t32" style="position:absolute;margin-left:54pt;margin-top:46.5pt;width:12.35pt;height:72.05pt;flip:y;z-index:251662336;visibility:visible;mso-wrap-style:square;mso-width-percent:0;mso-height-percent:0;mso-wrap-distance-left:9pt;mso-wrap-distance-top:0;mso-wrap-distance-right:9pt;mso-wrap-distance-bottom:0;mso-position-horizontal:absolute;mso-position-horizontal-relative:text;mso-position-vertical:absolute;mso-position-vertical-relative:text;mso-width-percent:0;mso-height-percent:0;mso-width-relative:margin;mso-height-relative:margin" o:gfxdata="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" strokecolor="black [3200]" strokeweight="2.5pt">
+              <v:shape w14:anchorId="72E94685" id="Conector_x0020_recto_x0020_de_x0020_flecha_x0020_6" o:spid="_x0000_s1026" type="#_x0000_t32" style="position:absolute;margin-left:54pt;margin-top:46.5pt;width:12.35pt;height:72.05pt;flip:y;z-index:251662336;visibility:visible;mso-wrap-style:square;mso-width-percent:0;mso-height-percent:0;mso-wrap-distance-left:9pt;mso-wrap-distance-top:0;mso-wrap-distance-right:9pt;mso-wrap-distance-bottom:0;mso-position-horizontal:absolute;mso-position-horizontal-relative:text;mso-position-vertical:absolute;mso-position-vertical-relative:text;mso-width-percent:0;mso-height-percent:0;mso-width-relative:margin;mso-height-relative:margin" o:gfxdata="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" strokecolor="black [3200]" strokeweight="2.5pt">
                 <v:stroke endarrow="block" joinstyle="miter"/>
               </v:shape>
             </w:pict>
@@ -1047,7 +1047,7 @@
           </mc:Choice>
           <mc:Fallback>
             <w:pict>
-              <v:shape w14:anchorId="01A0241C" id="Conector_x0020_recto_x0020_de_x0020_flecha_x0020_14" o:spid="_x0000_s1026" type="#_x0000_t32" style="position:absolute;margin-left:378pt;margin-top:10pt;width:9pt;height:1in;flip:x y;z-index:251669504;visibility:visible;mso-wrap-style:square;mso-wrap-distance-left:9pt;mso-wrap-distance-top:0;mso-wrap-distance-right:9pt;mso-wrap-distance-bottom:0;mso-position-horizontal:absolute;mso-position-horizontal-relative:text;mso-position-vertical:absolute;mso-position-vertical-relative:text" o:gfxdata="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" strokecolor="black [3200]" strokeweight="2.5pt">
+              <v:shape w14:anchorId="03B76ADF" id="Conector_x0020_recto_x0020_de_x0020_flecha_x0020_14" o:spid="_x0000_s1026" type="#_x0000_t32" style="position:absolute;margin-left:378pt;margin-top:10pt;width:9pt;height:1in;flip:x y;z-index:251669504;visibility:visible;mso-wrap-style:square;mso-wrap-distance-left:9pt;mso-wrap-distance-top:0;mso-wrap-distance-right:9pt;mso-wrap-distance-bottom:0;mso-position-horizontal:absolute;mso-position-horizontal-relative:text;mso-position-vertical:absolute;mso-position-vertical-relative:text" o:gfxdata="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" strokecolor="black [3200]" strokeweight="2.5pt">
                 <v:stroke endarrow="block" joinstyle="miter"/>
               </v:shape>
             </w:pict>
@@ -1120,7 +1120,7 @@
           </mc:Choice>
           <mc:Fallback>
             <w:pict>
-              <v:shape w14:anchorId="358ABB1A" id="Conector_x0020_recto_x0020_de_x0020_flecha_x0020_13" o:spid="_x0000_s1026" type="#_x0000_t32" style="position:absolute;margin-left:311.4pt;margin-top:10.25pt;width:3.6pt;height:71.75pt;flip:x y;z-index:251668480;visibility:visible;mso-wrap-style:square;mso-width-percent:0;mso-height-percent:0;mso-wrap-distance-left:9pt;mso-wrap-distance-top:0;mso-wrap-distance-right:9pt;mso-wrap-distance-bottom:0;mso-position-horizontal:absolute;mso-position-horizontal-relative:text;mso-position-vertical:absolute;mso-position-vertical-relative:text;mso-width-percent:0;mso-height-percent:0;mso-width-relative:margin;mso-height-relative:margin" o:gfxdata="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" strokecolor="black [3200]" strokeweight="2.5pt">
+              <v:shape w14:anchorId="25F7920F" id="Conector_x0020_recto_x0020_de_x0020_flecha_x0020_13" o:spid="_x0000_s1026" type="#_x0000_t32" style="position:absolute;margin-left:311.4pt;margin-top:10.25pt;width:3.6pt;height:71.75pt;flip:x y;z-index:251668480;visibility:visible;mso-wrap-style:square;mso-width-percent:0;mso-height-percent:0;mso-wrap-distance-left:9pt;mso-wrap-distance-top:0;mso-wrap-distance-right:9pt;mso-wrap-distance-bottom:0;mso-position-horizontal:absolute;mso-position-horizontal-relative:text;mso-position-vertical:absolute;mso-position-vertical-relative:text;mso-width-percent:0;mso-height-percent:0;mso-width-relative:margin;mso-height-relative:margin" o:gfxdata="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" strokecolor="black [3200]" strokeweight="2.5pt">
                 <v:stroke endarrow="block" joinstyle="miter"/>
               </v:shape>
             </w:pict>
@@ -1193,7 +1193,7 @@
           </mc:Choice>
           <mc:Fallback>
             <w:pict>
-              <v:shape w14:anchorId="49C570E8" id="Conector_x0020_recto_x0020_de_x0020_flecha_x0020_12" o:spid="_x0000_s1026" type="#_x0000_t32" style="position:absolute;margin-left:95.4pt;margin-top:12.7pt;width:3.6pt;height:71.75pt;flip:x y;z-index:251667456;visibility:visible;mso-wrap-style:square;mso-width-percent:0;mso-height-percent:0;mso-wrap-distance-left:9pt;mso-wrap-distance-top:0;mso-wrap-distance-right:9pt;mso-wrap-distance-bottom:0;mso-position-horizontal:absolute;mso-position-horizontal-relative:text;mso-position-vertical:absolute;mso-position-vertical-relative:text;mso-width-percent:0;mso-height-percent:0;mso-width-relative:margin;mso-height-relative:margin" o:gfxdata="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" strokecolor="black [3200]" strokeweight="2.5pt">
+              <v:shape w14:anchorId="54C7C472" id="Conector_x0020_recto_x0020_de_x0020_flecha_x0020_12" o:spid="_x0000_s1026" type="#_x0000_t32" style="position:absolute;margin-left:95.4pt;margin-top:12.7pt;width:3.6pt;height:71.75pt;flip:x y;z-index:251667456;visibility:visible;mso-wrap-style:square;mso-width-percent:0;mso-height-percent:0;mso-wrap-distance-left:9pt;mso-wrap-distance-top:0;mso-wrap-distance-right:9pt;mso-wrap-distance-bottom:0;mso-position-horizontal:absolute;mso-position-horizontal-relative:text;mso-position-vertical:absolute;mso-position-vertical-relative:text;mso-width-percent:0;mso-height-percent:0;mso-width-relative:margin;mso-height-relative:margin" o:gfxdata="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" strokecolor="black [3200]" strokeweight="2.5pt">
                 <v:stroke endarrow="block" joinstyle="miter"/>
               </v:shape>
             </w:pict>
@@ -1551,7 +1551,7 @@
           </mc:Choice>
           <mc:Fallback>
             <w:pict>
-              <v:shape w14:anchorId="706F122F" id="Conector_x0020_recto_x0020_de_x0020_flecha_x0020_21" o:spid="_x0000_s1026" type="#_x0000_t32" style="position:absolute;margin-left:441pt;margin-top:44.25pt;width:0;height:54pt;flip:y;z-index:251676672;visibility:visible;mso-wrap-style:square;mso-wrap-distance-left:9pt;mso-wrap-distance-top:0;mso-wrap-distance-right:9pt;mso-wrap-distance-bottom:0;mso-position-horizontal:absolute;mso-position-horizontal-relative:text;mso-position-vertical:absolute;mso-position-vertical-relative:text" o:gfxdata="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" strokecolor="black [3200]" strokeweight="2.5pt">
+              <v:shape w14:anchorId="7F7A9D90" id="Conector_x0020_recto_x0020_de_x0020_flecha_x0020_21" o:spid="_x0000_s1026" type="#_x0000_t32" style="position:absolute;margin-left:441pt;margin-top:44.25pt;width:0;height:54pt;flip:y;z-index:251676672;visibility:visible;mso-wrap-style:square;mso-wrap-distance-left:9pt;mso-wrap-distance-top:0;mso-wrap-distance-right:9pt;mso-wrap-distance-bottom:0;mso-position-horizontal:absolute;mso-position-horizontal-relative:text;mso-position-vertical:absolute;mso-position-vertical-relative:text" o:gfxdata="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" strokecolor="black [3200]" strokeweight="2.5pt">
                 <v:stroke endarrow="block" joinstyle="miter"/>
               </v:shape>
             </w:pict>
@@ -1618,7 +1618,7 @@
           </mc:Choice>
           <mc:Fallback>
             <w:pict>
-              <v:shape w14:anchorId="01892B81" id="Conector_x0020_recto_x0020_de_x0020_flecha_x0020_20" o:spid="_x0000_s1026" type="#_x0000_t32" style="position:absolute;margin-left:315pt;margin-top:44.25pt;width:9pt;height:54pt;flip:x y;z-index:251675648;visibility:visible;mso-wrap-style:square;mso-wrap-distance-left:9pt;mso-wrap-distance-top:0;mso-wrap-distance-right:9pt;mso-wrap-distance-bottom:0;mso-position-horizontal:absolute;mso-position-horizontal-relative:text;mso-position-vertical:absolute;mso-position-vertical-relative:text" o:gfxdata="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" strokecolor="black [3200]" strokeweight="2.25pt">
+              <v:shape w14:anchorId="31F52F33" id="Conector_x0020_recto_x0020_de_x0020_flecha_x0020_20" o:spid="_x0000_s1026" type="#_x0000_t32" style="position:absolute;margin-left:315pt;margin-top:44.25pt;width:9pt;height:54pt;flip:x y;z-index:251675648;visibility:visible;mso-wrap-style:square;mso-wrap-distance-left:9pt;mso-wrap-distance-top:0;mso-wrap-distance-right:9pt;mso-wrap-distance-bottom:0;mso-position-horizontal:absolute;mso-position-horizontal-relative:text;mso-position-vertical:absolute;mso-position-vertical-relative:text" o:gfxdata="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" strokecolor="black [3200]" strokeweight="2.25pt">
                 <v:stroke endarrow="block" joinstyle="miter"/>
               </v:shape>
             </w:pict>
@@ -1685,7 +1685,7 @@
           </mc:Choice>
           <mc:Fallback>
             <w:pict>
-              <v:shape w14:anchorId="13AF89DE" id="Conector_x0020_recto_x0020_de_x0020_flecha_x0020_19" o:spid="_x0000_s1026" type="#_x0000_t32" style="position:absolute;margin-left:198pt;margin-top:44.25pt;width:0;height:54pt;flip:y;z-index:251674624;visibility:visible;mso-wrap-style:square;mso-wrap-distance-left:9pt;mso-wrap-distance-top:0;mso-wrap-distance-right:9pt;mso-wrap-distance-bottom:0;mso-position-horizontal:absolute;mso-position-horizontal-relative:text;mso-position-vertical:absolute;mso-position-vertical-relative:text" o:gfxdata="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" strokecolor="black [3200]" strokeweight="2.5pt">
+              <v:shape w14:anchorId="5AACD6EA" id="Conector_x0020_recto_x0020_de_x0020_flecha_x0020_19" o:spid="_x0000_s1026" type="#_x0000_t32" style="position:absolute;margin-left:198pt;margin-top:44.25pt;width:0;height:54pt;flip:y;z-index:251674624;visibility:visible;mso-wrap-style:square;mso-wrap-distance-left:9pt;mso-wrap-distance-top:0;mso-wrap-distance-right:9pt;mso-wrap-distance-bottom:0;mso-position-horizontal:absolute;mso-position-horizontal-relative:text;mso-position-vertical:absolute;mso-position-vertical-relative:text" o:gfxdata="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" strokecolor="black [3200]" strokeweight="2.5pt">
                 <v:stroke endarrow="block" joinstyle="miter"/>
               </v:shape>
             </w:pict>
@@ -1752,7 +1752,7 @@
           </mc:Choice>
           <mc:Fallback>
             <w:pict>
-              <v:shape w14:anchorId="5E309201" id="Conector_x0020_recto_x0020_de_x0020_flecha_x0020_18" o:spid="_x0000_s1026" type="#_x0000_t32" style="position:absolute;margin-left:135pt;margin-top:44.25pt;width:9pt;height:54pt;flip:x y;z-index:251673600;visibility:visible;mso-wrap-style:square;mso-wrap-distance-left:9pt;mso-wrap-distance-top:0;mso-wrap-distance-right:9pt;mso-wrap-distance-bottom:0;mso-position-horizontal:absolute;mso-position-horizontal-relative:text;mso-position-vertical:absolute;mso-position-vertical-relative:text" o:gfxdata="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" strokecolor="black [3200]" strokeweight="2.5pt">
+              <v:shape w14:anchorId="1D0CAA45" id="Conector_x0020_recto_x0020_de_x0020_flecha_x0020_18" o:spid="_x0000_s1026" type="#_x0000_t32" style="position:absolute;margin-left:135pt;margin-top:44.25pt;width:9pt;height:54pt;flip:x y;z-index:251673600;visibility:visible;mso-wrap-style:square;mso-wrap-distance-left:9pt;mso-wrap-distance-top:0;mso-wrap-distance-right:9pt;mso-wrap-distance-bottom:0;mso-position-horizontal:absolute;mso-position-horizontal-relative:text;mso-position-vertical:absolute;mso-position-vertical-relative:text" o:gfxdata="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" strokecolor="black [3200]" strokeweight="2.5pt">
                 <v:stroke endarrow="block" joinstyle="miter"/>
               </v:shape>
             </w:pict>
@@ -1822,7 +1822,7 @@
           </mc:Choice>
           <mc:Fallback>
             <w:pict>
-              <v:shape w14:anchorId="4FAA848A" id="Conector_x0020_recto_x0020_de_x0020_flecha_x0020_17" o:spid="_x0000_s1026" type="#_x0000_t32" style="position:absolute;margin-left:1in;margin-top:62.5pt;width:9pt;height:35.75pt;flip:y;z-index:251672576;visibility:visible;mso-wrap-style:square;mso-width-percent:0;mso-wrap-distance-left:9pt;mso-wrap-distance-top:0;mso-wrap-distance-right:9pt;mso-wrap-distance-bottom:0;mso-position-horizontal:absolute;mso-position-horizontal-relative:text;mso-position-vertical:absolute;mso-position-vertical-relative:text;mso-width-percent:0;mso-width-relative:margin" o:gfxdata="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" strokecolor="black [3200]" strokeweight="2.5pt">
+              <v:shape w14:anchorId="3F72D44C" id="Conector_x0020_recto_x0020_de_x0020_flecha_x0020_17" o:spid="_x0000_s1026" type="#_x0000_t32" style="position:absolute;margin-left:1in;margin-top:62.5pt;width:9pt;height:35.75pt;flip:y;z-index:251672576;visibility:visible;mso-wrap-style:square;mso-width-percent:0;mso-wrap-distance-left:9pt;mso-wrap-distance-top:0;mso-wrap-distance-right:9pt;mso-wrap-distance-bottom:0;mso-position-horizontal:absolute;mso-position-horizontal-relative:text;mso-position-vertical:absolute;mso-position-vertical-relative:text;mso-width-percent:0;mso-width-relative:margin" o:gfxdata="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" strokecolor="black [3200]" strokeweight="2.5pt">
                 <v:stroke endarrow="block" joinstyle="miter"/>
               </v:shape>
             </w:pict>
@@ -1889,7 +1889,7 @@
           </mc:Choice>
           <mc:Fallback>
             <w:pict>
-              <v:shape w14:anchorId="10CE274A" id="Conector_x0020_recto_x0020_de_x0020_flecha_x0020_16" o:spid="_x0000_s1026" type="#_x0000_t32" style="position:absolute;margin-left:9pt;margin-top:44.25pt;width:9pt;height:54pt;flip:y;z-index:251671552;visibility:visible;mso-wrap-style:square;mso-wrap-distance-left:9pt;mso-wrap-distance-top:0;mso-wrap-distance-right:9pt;mso-wrap-distance-bottom:0;mso-position-horizontal:absolute;mso-position-horizontal-relative:text;mso-position-vertical:absolute;mso-position-vertical-relative:text" o:gfxdata="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" strokecolor="black [3200]" strokeweight="2.5pt">
+              <v:shape w14:anchorId="432E91A8" id="Conector_x0020_recto_x0020_de_x0020_flecha_x0020_16" o:spid="_x0000_s1026" type="#_x0000_t32" style="position:absolute;margin-left:9pt;margin-top:44.25pt;width:9pt;height:54pt;flip:y;z-index:251671552;visibility:visible;mso-wrap-style:square;mso-wrap-distance-left:9pt;mso-wrap-distance-top:0;mso-wrap-distance-right:9pt;mso-wrap-distance-bottom:0;mso-position-horizontal:absolute;mso-position-horizontal-relative:text;mso-position-vertical:absolute;mso-position-vertical-relative:text" o:gfxdata="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" strokecolor="black [3200]" strokeweight="2.5pt">
                 <v:stroke endarrow="block" joinstyle="miter"/>
               </v:shape>
             </w:pict>
@@ -2088,6 +2088,3231 @@
       </w:pPr>
       <w:r>
         <w:t>Se genera el cuádruplo de retorno de la función.</w:t>
+      </w:r>
+    </w:p>
+    <w:p/>
+    <w:p/>
+    <w:p>
+      <w:pPr>
+        <w:rPr>
+          <w:lang w:val="es-ES"/>
+        </w:rPr>
+      </w:pPr>
+      <w:r>
+        <w:rPr>
+          <w:lang w:val="es-ES"/>
+        </w:rPr>
+        <w:t>E</w:t>
+      </w:r>
+      <w:r>
+        <w:rPr>
+          <w:lang w:val="es-ES"/>
+        </w:rPr>
+        <w:t>xpresiones:</w:t>
+      </w:r>
+    </w:p>
+    <w:p>
+      <w:pPr>
+        <w:rPr>
+          <w:lang w:val="es-ES"/>
+        </w:rPr>
+      </w:pPr>
+      <w:r>
+        <w:rPr>
+          <w:noProof/>
+          <w:lang w:eastAsia="es-ES_tradnl"/>
+        </w:rPr>
+        <w:drawing>
+          <wp:anchor distT="0" distB="0" distL="114300" distR="114300" simplePos="0" relativeHeight="251677696" behindDoc="0" locked="0" layoutInCell="1" allowOverlap="1" wp14:anchorId="1EEA82C6" wp14:editId="7C714950">
+            <wp:simplePos x="0" y="0"/>
+            <wp:positionH relativeFrom="column">
+              <wp:posOffset>685800</wp:posOffset>
+            </wp:positionH>
+            <wp:positionV relativeFrom="paragraph">
+              <wp:posOffset>131445</wp:posOffset>
+            </wp:positionV>
+            <wp:extent cx="3912870" cy="4631690"/>
+            <wp:effectExtent l="0" t="0" r="0" b="0"/>
+            <wp:wrapThrough wrapText="bothSides">
+              <wp:wrapPolygon edited="0">
+                <wp:start x="2384" y="0"/>
+                <wp:lineTo x="0" y="474"/>
+                <wp:lineTo x="0" y="1066"/>
+                <wp:lineTo x="1262" y="1895"/>
+                <wp:lineTo x="1262" y="20137"/>
+                <wp:lineTo x="1683" y="20848"/>
+                <wp:lineTo x="2384" y="20848"/>
+                <wp:lineTo x="2384" y="21440"/>
+                <wp:lineTo x="18088" y="21440"/>
+                <wp:lineTo x="18508" y="20848"/>
+                <wp:lineTo x="19630" y="20848"/>
+                <wp:lineTo x="20331" y="20019"/>
+                <wp:lineTo x="20191" y="1895"/>
+                <wp:lineTo x="21453" y="1066"/>
+                <wp:lineTo x="21453" y="474"/>
+                <wp:lineTo x="13320" y="0"/>
+                <wp:lineTo x="2384" y="0"/>
+              </wp:wrapPolygon>
+            </wp:wrapThrough>
+            <wp:docPr id="24" name="Imagen 24" descr="../../../../Downloads/diagram-6/diagram/statement.png"/>
+            <wp:cNvGraphicFramePr>
+              <a:graphicFrameLocks xmlns:a="http://schemas.openxmlformats.org/drawingml/2006/main" noChangeAspect="1"/>
+            </wp:cNvGraphicFramePr>
+            <a:graphic xmlns:a="http://schemas.openxmlformats.org/drawingml/2006/main">
+              <a:graphicData uri="http://schemas.openxmlformats.org/drawingml/2006/picture">
+                <pic:pic xmlns:pic="http://schemas.openxmlformats.org/drawingml/2006/picture">
+                  <pic:nvPicPr>
+                    <pic:cNvPr id="0" name="Picture 4" descr="../../../../Downloads/diagram-6/diagram/statement.png"/>
+                    <pic:cNvPicPr>
+                      <a:picLocks noChangeAspect="1" noChangeArrowheads="1"/>
+                    </pic:cNvPicPr>
+                  </pic:nvPicPr>
+                  <pic:blipFill>
+                    <a:blip r:embed="rId9">
+                      <a:extLst>
+                        <a:ext uri="{28A0092B-C50C-407E-A947-70E740481C1C}">
+                          <a14:useLocalDpi xmlns:a14="http://schemas.microsoft.com/office/drawing/2010/main" val="0"/>
+                        </a:ext>
+                      </a:extLst>
+                    </a:blip>
+                    <a:srcRect/>
+                    <a:stretch>
+                      <a:fillRect/>
+                    </a:stretch>
+                  </pic:blipFill>
+                  <pic:spPr bwMode="auto">
+                    <a:xfrm>
+                      <a:off x="0" y="0"/>
+                      <a:ext cx="3912870" cy="4631690"/>
+                    </a:xfrm>
+                    <a:prstGeom prst="rect">
+                      <a:avLst/>
+                    </a:prstGeom>
+                    <a:noFill/>
+                    <a:ln>
+                      <a:noFill/>
+                    </a:ln>
+                  </pic:spPr>
+                </pic:pic>
+              </a:graphicData>
+            </a:graphic>
+            <wp14:sizeRelH relativeFrom="page">
+              <wp14:pctWidth>0</wp14:pctWidth>
+            </wp14:sizeRelH>
+            <wp14:sizeRelV relativeFrom="page">
+              <wp14:pctHeight>0</wp14:pctHeight>
+            </wp14:sizeRelV>
+          </wp:anchor>
+        </w:drawing>
+      </w:r>
+      <w:r>
+        <w:rPr>
+          <w:lang w:val="es-ES"/>
+        </w:rPr>
+        <w:t xml:space="preserve"> </w:t>
+      </w:r>
+    </w:p>
+    <w:p>
+      <w:pPr>
+        <w:rPr>
+          <w:lang w:val="es-ES"/>
+        </w:rPr>
+      </w:pPr>
+    </w:p>
+    <w:p>
+      <w:pPr>
+        <w:rPr>
+          <w:lang w:val="es-ES"/>
+        </w:rPr>
+      </w:pPr>
+      <w:r>
+        <w:rPr>
+          <w:noProof/>
+          <w:lang w:eastAsia="es-ES_tradnl"/>
+        </w:rPr>
+        <mc:AlternateContent>
+          <mc:Choice Requires="wps">
+            <w:drawing>
+              <wp:anchor distT="0" distB="0" distL="114300" distR="114300" simplePos="0" relativeHeight="251680768" behindDoc="0" locked="0" layoutInCell="1" allowOverlap="1" wp14:anchorId="50DBD23A" wp14:editId="304C8958">
+                <wp:simplePos x="0" y="0"/>
+                <wp:positionH relativeFrom="column">
+                  <wp:posOffset>4229100</wp:posOffset>
+                </wp:positionH>
+                <wp:positionV relativeFrom="paragraph">
+                  <wp:posOffset>442595</wp:posOffset>
+                </wp:positionV>
+                <wp:extent cx="0" cy="571500"/>
+                <wp:effectExtent l="50800" t="50800" r="76200" b="12700"/>
+                <wp:wrapNone/>
+                <wp:docPr id="31" name="Conector recto de flecha 31"/>
+                <wp:cNvGraphicFramePr/>
+                <a:graphic xmlns:a="http://schemas.openxmlformats.org/drawingml/2006/main">
+                  <a:graphicData uri="http://schemas.microsoft.com/office/word/2010/wordprocessingShape">
+                    <wps:wsp>
+                      <wps:cNvCnPr/>
+                      <wps:spPr>
+                        <a:xfrm flipV="1">
+                          <a:off x="0" y="0"/>
+                          <a:ext cx="0" cy="571500"/>
+                        </a:xfrm>
+                        <a:prstGeom prst="straightConnector1">
+                          <a:avLst/>
+                        </a:prstGeom>
+                        <a:ln w="31750">
+                          <a:tailEnd type="triangle"/>
+                        </a:ln>
+                      </wps:spPr>
+                      <wps:style>
+                        <a:lnRef idx="1">
+                          <a:schemeClr val="dk1"/>
+                        </a:lnRef>
+                        <a:fillRef idx="0">
+                          <a:schemeClr val="dk1"/>
+                        </a:fillRef>
+                        <a:effectRef idx="0">
+                          <a:schemeClr val="dk1"/>
+                        </a:effectRef>
+                        <a:fontRef idx="minor">
+                          <a:schemeClr val="tx1"/>
+                        </a:fontRef>
+                      </wps:style>
+                      <wps:bodyPr/>
+                    </wps:wsp>
+                  </a:graphicData>
+                </a:graphic>
+              </wp:anchor>
+            </w:drawing>
+          </mc:Choice>
+          <mc:Fallback>
+            <w:pict>
+              <v:shapetype w14:anchorId="4F4915BF" id="_x0000_t32" coordsize="21600,21600" o:spt="32" o:oned="t" path="m0,0l21600,21600e" filled="f">
+                <v:path arrowok="t" fillok="f" o:connecttype="none"/>
+                <o:lock v:ext="edit" shapetype="t"/>
+              </v:shapetype>
+              <v:shape id="Conector_x0020_recto_x0020_de_x0020_flecha_x0020_31" o:spid="_x0000_s1026" type="#_x0000_t32" style="position:absolute;margin-left:333pt;margin-top:34.85pt;width:0;height:45pt;flip:y;z-index:251680768;visibility:visible;mso-wrap-style:square;mso-wrap-distance-left:9pt;mso-wrap-distance-top:0;mso-wrap-distance-right:9pt;mso-wrap-distance-bottom:0;mso-position-horizontal:absolute;mso-position-horizontal-relative:text;mso-position-vertical:absolute;mso-position-vertical-relative:text" o:gfxdata="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" strokecolor="black [3200]" strokeweight="2.5pt">
+                <v:stroke endarrow="block" joinstyle="miter"/>
+              </v:shape>
+            </w:pict>
+          </mc:Fallback>
+        </mc:AlternateContent>
+      </w:r>
+      <w:r>
+        <w:rPr>
+          <w:lang w:val="es-ES"/>
+        </w:rPr>
+        <w:tab/>
+      </w:r>
+      <w:r>
+        <w:rPr>
+          <w:lang w:val="es-ES"/>
+        </w:rPr>
+        <w:tab/>
+      </w:r>
+      <w:r>
+        <w:rPr>
+          <w:lang w:val="es-ES"/>
+        </w:rPr>
+        <w:tab/>
+      </w:r>
+      <w:r>
+        <w:rPr>
+          <w:lang w:val="es-ES"/>
+        </w:rPr>
+        <w:tab/>
+      </w:r>
+      <w:r>
+        <w:rPr>
+          <w:lang w:val="es-ES"/>
+        </w:rPr>
+        <w:tab/>
+      </w:r>
+      <w:r>
+        <w:rPr>
+          <w:lang w:val="es-ES"/>
+        </w:rPr>
+        <w:tab/>
+      </w:r>
+      <w:r>
+        <w:rPr>
+          <w:lang w:val="es-ES"/>
+        </w:rPr>
+        <w:tab/>
+      </w:r>
+      <w:r>
+        <w:rPr>
+          <w:lang w:val="es-ES"/>
+        </w:rPr>
+        <w:tab/>
+      </w:r>
+      <w:r>
+        <w:rPr>
+          <w:lang w:val="es-ES"/>
+        </w:rPr>
+        <w:tab/>
+      </w:r>
+      <w:r>
+        <w:rPr>
+          <w:lang w:val="es-ES"/>
+        </w:rPr>
+        <w:tab/>
+        <w:t xml:space="preserve">           </w:t>
+      </w:r>
+    </w:p>
+    <w:p>
+      <w:pPr>
+        <w:rPr>
+          <w:lang w:val="es-ES"/>
+        </w:rPr>
+      </w:pPr>
+    </w:p>
+    <w:p>
+      <w:pPr>
+        <w:rPr>
+          <w:lang w:val="es-ES"/>
+        </w:rPr>
+      </w:pPr>
+      <w:r>
+        <w:rPr>
+          <w:noProof/>
+          <w:lang w:eastAsia="es-ES_tradnl"/>
+        </w:rPr>
+        <mc:AlternateContent>
+          <mc:Choice Requires="wps">
+            <w:drawing>
+              <wp:anchor distT="0" distB="0" distL="114300" distR="114300" simplePos="0" relativeHeight="251679744" behindDoc="0" locked="0" layoutInCell="1" allowOverlap="1" wp14:anchorId="623C9F80" wp14:editId="49DE87EE">
+                <wp:simplePos x="0" y="0"/>
+                <wp:positionH relativeFrom="column">
+                  <wp:posOffset>4114800</wp:posOffset>
+                </wp:positionH>
+                <wp:positionV relativeFrom="paragraph">
+                  <wp:posOffset>41275</wp:posOffset>
+                </wp:positionV>
+                <wp:extent cx="0" cy="228600"/>
+                <wp:effectExtent l="50800" t="50800" r="76200" b="25400"/>
+                <wp:wrapNone/>
+                <wp:docPr id="30" name="Conector recto de flecha 30"/>
+                <wp:cNvGraphicFramePr/>
+                <a:graphic xmlns:a="http://schemas.openxmlformats.org/drawingml/2006/main">
+                  <a:graphicData uri="http://schemas.microsoft.com/office/word/2010/wordprocessingShape">
+                    <wps:wsp>
+                      <wps:cNvCnPr/>
+                      <wps:spPr>
+                        <a:xfrm flipV="1">
+                          <a:off x="0" y="0"/>
+                          <a:ext cx="0" cy="228600"/>
+                        </a:xfrm>
+                        <a:prstGeom prst="straightConnector1">
+                          <a:avLst/>
+                        </a:prstGeom>
+                        <a:ln w="31750">
+                          <a:tailEnd type="triangle"/>
+                        </a:ln>
+                      </wps:spPr>
+                      <wps:style>
+                        <a:lnRef idx="1">
+                          <a:schemeClr val="dk1"/>
+                        </a:lnRef>
+                        <a:fillRef idx="0">
+                          <a:schemeClr val="dk1"/>
+                        </a:fillRef>
+                        <a:effectRef idx="0">
+                          <a:schemeClr val="dk1"/>
+                        </a:effectRef>
+                        <a:fontRef idx="minor">
+                          <a:schemeClr val="tx1"/>
+                        </a:fontRef>
+                      </wps:style>
+                      <wps:bodyPr/>
+                    </wps:wsp>
+                  </a:graphicData>
+                </a:graphic>
+              </wp:anchor>
+            </w:drawing>
+          </mc:Choice>
+          <mc:Fallback>
+            <w:pict>
+              <v:shape w14:anchorId="5DD66776" id="Conector_x0020_recto_x0020_de_x0020_flecha_x0020_30" o:spid="_x0000_s1026" type="#_x0000_t32" style="position:absolute;margin-left:324pt;margin-top:3.25pt;width:0;height:18pt;flip:y;z-index:251679744;visibility:visible;mso-wrap-style:square;mso-wrap-distance-left:9pt;mso-wrap-distance-top:0;mso-wrap-distance-right:9pt;mso-wrap-distance-bottom:0;mso-position-horizontal:absolute;mso-position-horizontal-relative:text;mso-position-vertical:absolute;mso-position-vertical-relative:text" o:gfxdata="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" strokecolor="black [3200]" strokeweight="2.5pt">
+                <v:stroke endarrow="block" joinstyle="miter"/>
+              </v:shape>
+            </w:pict>
+          </mc:Fallback>
+        </mc:AlternateContent>
+      </w:r>
+    </w:p>
+    <w:p>
+      <w:pPr>
+        <w:rPr>
+          <w:lang w:val="es-ES"/>
+        </w:rPr>
+      </w:pPr>
+      <w:r>
+        <w:rPr>
+          <w:noProof/>
+          <w:lang w:eastAsia="es-ES_tradnl"/>
+        </w:rPr>
+        <mc:AlternateContent>
+          <mc:Choice Requires="wps">
+            <w:drawing>
+              <wp:anchor distT="0" distB="0" distL="114300" distR="114300" simplePos="0" relativeHeight="251678720" behindDoc="0" locked="0" layoutInCell="1" allowOverlap="1" wp14:anchorId="1EF18E24" wp14:editId="74F0B291">
+                <wp:simplePos x="0" y="0"/>
+                <wp:positionH relativeFrom="column">
+                  <wp:posOffset>4114800</wp:posOffset>
+                </wp:positionH>
+                <wp:positionV relativeFrom="paragraph">
+                  <wp:posOffset>83820</wp:posOffset>
+                </wp:positionV>
+                <wp:extent cx="457200" cy="0"/>
+                <wp:effectExtent l="0" t="0" r="25400" b="25400"/>
+                <wp:wrapNone/>
+                <wp:docPr id="29" name="Conector recto 29"/>
+                <wp:cNvGraphicFramePr/>
+                <a:graphic xmlns:a="http://schemas.openxmlformats.org/drawingml/2006/main">
+                  <a:graphicData uri="http://schemas.microsoft.com/office/word/2010/wordprocessingShape">
+                    <wps:wsp>
+                      <wps:cNvCnPr/>
+                      <wps:spPr>
+                        <a:xfrm flipH="1">
+                          <a:off x="0" y="0"/>
+                          <a:ext cx="457200" cy="0"/>
+                        </a:xfrm>
+                        <a:prstGeom prst="line">
+                          <a:avLst/>
+                        </a:prstGeom>
+                        <a:ln w="31750"/>
+                      </wps:spPr>
+                      <wps:style>
+                        <a:lnRef idx="1">
+                          <a:schemeClr val="dk1"/>
+                        </a:lnRef>
+                        <a:fillRef idx="0">
+                          <a:schemeClr val="dk1"/>
+                        </a:fillRef>
+                        <a:effectRef idx="0">
+                          <a:schemeClr val="dk1"/>
+                        </a:effectRef>
+                        <a:fontRef idx="minor">
+                          <a:schemeClr val="tx1"/>
+                        </a:fontRef>
+                      </wps:style>
+                      <wps:bodyPr/>
+                    </wps:wsp>
+                  </a:graphicData>
+                </a:graphic>
+              </wp:anchor>
+            </w:drawing>
+          </mc:Choice>
+          <mc:Fallback>
+            <w:pict>
+              <v:line w14:anchorId="5B3B184E" id="Conector_x0020_recto_x0020_29" o:spid="_x0000_s1026" style="position:absolute;flip:x;z-index:251678720;visibility:visible;mso-wrap-style:square;mso-wrap-distance-left:9pt;mso-wrap-distance-top:0;mso-wrap-distance-right:9pt;mso-wrap-distance-bottom:0;mso-position-horizontal:absolute;mso-position-horizontal-relative:text;mso-position-vertical:absolute;mso-position-vertical-relative:text" from="324pt,6.6pt" to="5in,6.6pt" o:gfxdata="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" strokecolor="black [3200]" strokeweight="2.5pt">
+                <v:stroke joinstyle="miter"/>
+              </v:line>
+            </w:pict>
+          </mc:Fallback>
+        </mc:AlternateContent>
+      </w:r>
+      <w:r>
+        <w:rPr>
+          <w:lang w:val="es-ES"/>
+        </w:rPr>
+        <w:tab/>
+      </w:r>
+      <w:r>
+        <w:rPr>
+          <w:lang w:val="es-ES"/>
+        </w:rPr>
+        <w:tab/>
+        <w:t xml:space="preserve">   1</w:t>
+      </w:r>
+    </w:p>
+    <w:p>
+      <w:pPr>
+        <w:rPr>
+          <w:lang w:val="es-ES"/>
+        </w:rPr>
+      </w:pPr>
+    </w:p>
+    <w:p>
+      <w:pPr>
+        <w:rPr>
+          <w:lang w:val="es-ES"/>
+        </w:rPr>
+      </w:pPr>
+    </w:p>
+    <w:p>
+      <w:pPr>
+        <w:rPr>
+          <w:lang w:val="es-ES"/>
+        </w:rPr>
+      </w:pPr>
+    </w:p>
+    <w:p>
+      <w:pPr>
+        <w:rPr>
+          <w:lang w:val="es-ES"/>
+        </w:rPr>
+      </w:pPr>
+    </w:p>
+    <w:p>
+      <w:pPr>
+        <w:jc w:val="center"/>
+        <w:rPr>
+          <w:lang w:val="es-ES"/>
+        </w:rPr>
+      </w:pPr>
+    </w:p>
+    <w:p>
+      <w:pPr>
+        <w:jc w:val="center"/>
+        <w:rPr>
+          <w:lang w:val="es-ES"/>
+        </w:rPr>
+      </w:pPr>
+    </w:p>
+    <w:p>
+      <w:pPr>
+        <w:jc w:val="center"/>
+        <w:rPr>
+          <w:lang w:val="es-ES"/>
+        </w:rPr>
+      </w:pPr>
+    </w:p>
+    <w:p>
+      <w:pPr>
+        <w:jc w:val="center"/>
+        <w:rPr>
+          <w:lang w:val="es-ES"/>
+        </w:rPr>
+      </w:pPr>
+    </w:p>
+    <w:p>
+      <w:pPr>
+        <w:jc w:val="center"/>
+        <w:rPr>
+          <w:lang w:val="es-ES"/>
+        </w:rPr>
+      </w:pPr>
+    </w:p>
+    <w:p>
+      <w:pPr>
+        <w:jc w:val="center"/>
+        <w:rPr>
+          <w:lang w:val="es-ES"/>
+        </w:rPr>
+      </w:pPr>
+    </w:p>
+    <w:p>
+      <w:pPr>
+        <w:jc w:val="center"/>
+        <w:rPr>
+          <w:lang w:val="es-ES"/>
+        </w:rPr>
+      </w:pPr>
+    </w:p>
+    <w:p>
+      <w:pPr>
+        <w:jc w:val="center"/>
+        <w:rPr>
+          <w:lang w:val="es-ES"/>
+        </w:rPr>
+      </w:pPr>
+    </w:p>
+    <w:p>
+      <w:pPr>
+        <w:jc w:val="center"/>
+        <w:rPr>
+          <w:lang w:val="es-ES"/>
+        </w:rPr>
+      </w:pPr>
+    </w:p>
+    <w:p>
+      <w:pPr>
+        <w:jc w:val="center"/>
+        <w:rPr>
+          <w:lang w:val="es-ES"/>
+        </w:rPr>
+      </w:pPr>
+    </w:p>
+    <w:p>
+      <w:pPr>
+        <w:jc w:val="center"/>
+        <w:rPr>
+          <w:lang w:val="es-ES"/>
+        </w:rPr>
+      </w:pPr>
+    </w:p>
+    <w:p>
+      <w:pPr>
+        <w:jc w:val="center"/>
+        <w:rPr>
+          <w:lang w:val="es-ES"/>
+        </w:rPr>
+      </w:pPr>
+    </w:p>
+    <w:p>
+      <w:pPr>
+        <w:jc w:val="center"/>
+        <w:rPr>
+          <w:lang w:val="es-ES"/>
+        </w:rPr>
+      </w:pPr>
+    </w:p>
+    <w:p>
+      <w:pPr>
+        <w:jc w:val="center"/>
+        <w:rPr>
+          <w:lang w:val="es-ES"/>
+        </w:rPr>
+      </w:pPr>
+    </w:p>
+    <w:p>
+      <w:pPr>
+        <w:jc w:val="center"/>
+        <w:rPr>
+          <w:lang w:val="es-ES"/>
+        </w:rPr>
+      </w:pPr>
+    </w:p>
+    <w:p>
+      <w:pPr>
+        <w:pStyle w:val="Prrafodelista"/>
+        <w:numPr>
+          <w:ilvl w:val="0"/>
+          <w:numId w:val="9"/>
+        </w:numPr>
+        <w:rPr>
+          <w:lang w:val="es-ES"/>
+        </w:rPr>
+      </w:pPr>
+      <w:r>
+        <w:rPr>
+          <w:lang w:val="es-ES"/>
+        </w:rPr>
+        <w:t>Se genera cuádruplo con el valor de la expresión</w:t>
+      </w:r>
+    </w:p>
+    <w:p>
+      <w:pPr>
+        <w:rPr>
+          <w:lang w:val="es-ES"/>
+        </w:rPr>
+      </w:pPr>
+    </w:p>
+    <w:p>
+      <w:pPr>
+        <w:rPr>
+          <w:lang w:val="es-ES"/>
+        </w:rPr>
+      </w:pPr>
+      <w:proofErr w:type="spellStart"/>
+      <w:r>
+        <w:rPr>
+          <w:lang w:val="es-ES"/>
+        </w:rPr>
+        <w:t>Expresion</w:t>
+      </w:r>
+      <w:proofErr w:type="spellEnd"/>
+      <w:r>
+        <w:rPr>
+          <w:lang w:val="es-ES"/>
+        </w:rPr>
+        <w:t xml:space="preserve">: </w:t>
+      </w:r>
+    </w:p>
+    <w:p>
+      <w:pPr>
+        <w:rPr>
+          <w:lang w:val="es-ES"/>
+        </w:rPr>
+      </w:pPr>
+    </w:p>
+    <w:p>
+      <w:pPr>
+        <w:rPr>
+          <w:lang w:val="es-ES"/>
+        </w:rPr>
+      </w:pPr>
+      <w:r>
+        <w:rPr>
+          <w:noProof/>
+          <w:lang w:eastAsia="es-ES_tradnl"/>
+        </w:rPr>
+        <mc:AlternateContent>
+          <mc:Choice Requires="wps">
+            <w:drawing>
+              <wp:anchor distT="0" distB="0" distL="114300" distR="114300" simplePos="0" relativeHeight="251688960" behindDoc="0" locked="0" layoutInCell="1" allowOverlap="1" wp14:anchorId="2CE40246" wp14:editId="2D91CE57">
+                <wp:simplePos x="0" y="0"/>
+                <wp:positionH relativeFrom="column">
+                  <wp:posOffset>4686300</wp:posOffset>
+                </wp:positionH>
+                <wp:positionV relativeFrom="paragraph">
+                  <wp:posOffset>131445</wp:posOffset>
+                </wp:positionV>
+                <wp:extent cx="0" cy="228600"/>
+                <wp:effectExtent l="50800" t="50800" r="76200" b="25400"/>
+                <wp:wrapNone/>
+                <wp:docPr id="39" name="Conector recto de flecha 39"/>
+                <wp:cNvGraphicFramePr/>
+                <a:graphic xmlns:a="http://schemas.openxmlformats.org/drawingml/2006/main">
+                  <a:graphicData uri="http://schemas.microsoft.com/office/word/2010/wordprocessingShape">
+                    <wps:wsp>
+                      <wps:cNvCnPr/>
+                      <wps:spPr>
+                        <a:xfrm flipV="1">
+                          <a:off x="0" y="0"/>
+                          <a:ext cx="0" cy="228600"/>
+                        </a:xfrm>
+                        <a:prstGeom prst="straightConnector1">
+                          <a:avLst/>
+                        </a:prstGeom>
+                        <a:ln w="31750">
+                          <a:tailEnd type="triangle"/>
+                        </a:ln>
+                      </wps:spPr>
+                      <wps:style>
+                        <a:lnRef idx="1">
+                          <a:schemeClr val="dk1"/>
+                        </a:lnRef>
+                        <a:fillRef idx="0">
+                          <a:schemeClr val="dk1"/>
+                        </a:fillRef>
+                        <a:effectRef idx="0">
+                          <a:schemeClr val="dk1"/>
+                        </a:effectRef>
+                        <a:fontRef idx="minor">
+                          <a:schemeClr val="tx1"/>
+                        </a:fontRef>
+                      </wps:style>
+                      <wps:bodyPr/>
+                    </wps:wsp>
+                  </a:graphicData>
+                </a:graphic>
+              </wp:anchor>
+            </w:drawing>
+          </mc:Choice>
+          <mc:Fallback>
+            <w:pict>
+              <v:shape w14:anchorId="64A8D327" id="Conector_x0020_recto_x0020_de_x0020_flecha_x0020_39" o:spid="_x0000_s1026" type="#_x0000_t32" style="position:absolute;margin-left:369pt;margin-top:10.35pt;width:0;height:18pt;flip:y;z-index:251688960;visibility:visible;mso-wrap-style:square;mso-wrap-distance-left:9pt;mso-wrap-distance-top:0;mso-wrap-distance-right:9pt;mso-wrap-distance-bottom:0;mso-position-horizontal:absolute;mso-position-horizontal-relative:text;mso-position-vertical:absolute;mso-position-vertical-relative:text" o:gfxdata="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" strokecolor="black [3200]" strokeweight="2.5pt">
+                <v:stroke endarrow="block" joinstyle="miter"/>
+              </v:shape>
+            </w:pict>
+          </mc:Fallback>
+        </mc:AlternateContent>
+      </w:r>
+      <w:r>
+        <w:rPr>
+          <w:noProof/>
+          <w:lang w:eastAsia="es-ES_tradnl"/>
+        </w:rPr>
+        <w:drawing>
+          <wp:anchor distT="0" distB="0" distL="114300" distR="114300" simplePos="0" relativeHeight="251681792" behindDoc="0" locked="0" layoutInCell="1" allowOverlap="1" wp14:anchorId="7B99E3AC" wp14:editId="4DA5A79C">
+            <wp:simplePos x="0" y="0"/>
+            <wp:positionH relativeFrom="column">
+              <wp:posOffset>798195</wp:posOffset>
+            </wp:positionH>
+            <wp:positionV relativeFrom="paragraph">
+              <wp:posOffset>18415</wp:posOffset>
+            </wp:positionV>
+            <wp:extent cx="4248150" cy="3677285"/>
+            <wp:effectExtent l="0" t="0" r="0" b="5715"/>
+            <wp:wrapThrough wrapText="bothSides">
+              <wp:wrapPolygon edited="0">
+                <wp:start x="2066" y="0"/>
+                <wp:lineTo x="0" y="597"/>
+                <wp:lineTo x="0" y="1343"/>
+                <wp:lineTo x="1033" y="2387"/>
+                <wp:lineTo x="1033" y="19694"/>
+                <wp:lineTo x="1808" y="21484"/>
+                <wp:lineTo x="2066" y="21484"/>
+                <wp:lineTo x="10203" y="21484"/>
+                <wp:lineTo x="16402" y="21484"/>
+                <wp:lineTo x="20535" y="20440"/>
+                <wp:lineTo x="20405" y="2387"/>
+                <wp:lineTo x="21439" y="1343"/>
+                <wp:lineTo x="21439" y="597"/>
+                <wp:lineTo x="18210" y="0"/>
+                <wp:lineTo x="2066" y="0"/>
+              </wp:wrapPolygon>
+            </wp:wrapThrough>
+            <wp:docPr id="32" name="Imagen 32" descr="../../../../Downloads/diagram-6/diagram/expression.png"/>
+            <wp:cNvGraphicFramePr>
+              <a:graphicFrameLocks xmlns:a="http://schemas.openxmlformats.org/drawingml/2006/main" noChangeAspect="1"/>
+            </wp:cNvGraphicFramePr>
+            <a:graphic xmlns:a="http://schemas.openxmlformats.org/drawingml/2006/main">
+              <a:graphicData uri="http://schemas.openxmlformats.org/drawingml/2006/picture">
+                <pic:pic xmlns:pic="http://schemas.openxmlformats.org/drawingml/2006/picture">
+                  <pic:nvPicPr>
+                    <pic:cNvPr id="0" name="Picture 5" descr="../../../../Downloads/diagram-6/diagram/expression.png"/>
+                    <pic:cNvPicPr>
+                      <a:picLocks noChangeAspect="1" noChangeArrowheads="1"/>
+                    </pic:cNvPicPr>
+                  </pic:nvPicPr>
+                  <pic:blipFill>
+                    <a:blip r:embed="rId10">
+                      <a:extLst>
+                        <a:ext uri="{28A0092B-C50C-407E-A947-70E740481C1C}">
+                          <a14:useLocalDpi xmlns:a14="http://schemas.microsoft.com/office/drawing/2010/main" val="0"/>
+                        </a:ext>
+                      </a:extLst>
+                    </a:blip>
+                    <a:srcRect/>
+                    <a:stretch>
+                      <a:fillRect/>
+                    </a:stretch>
+                  </pic:blipFill>
+                  <pic:spPr bwMode="auto">
+                    <a:xfrm>
+                      <a:off x="0" y="0"/>
+                      <a:ext cx="4248150" cy="3677285"/>
+                    </a:xfrm>
+                    <a:prstGeom prst="rect">
+                      <a:avLst/>
+                    </a:prstGeom>
+                    <a:noFill/>
+                    <a:ln>
+                      <a:noFill/>
+                    </a:ln>
+                  </pic:spPr>
+                </pic:pic>
+              </a:graphicData>
+            </a:graphic>
+            <wp14:sizeRelH relativeFrom="page">
+              <wp14:pctWidth>0</wp14:pctWidth>
+            </wp14:sizeRelH>
+            <wp14:sizeRelV relativeFrom="page">
+              <wp14:pctHeight>0</wp14:pctHeight>
+            </wp14:sizeRelV>
+          </wp:anchor>
+        </w:drawing>
+      </w:r>
+    </w:p>
+    <w:p>
+      <w:pPr>
+        <w:jc w:val="center"/>
+        <w:rPr>
+          <w:lang w:val="es-ES"/>
+        </w:rPr>
+      </w:pPr>
+      <w:r>
+        <w:rPr>
+          <w:noProof/>
+          <w:lang w:eastAsia="es-ES_tradnl"/>
+        </w:rPr>
+        <mc:AlternateContent>
+          <mc:Choice Requires="wps">
+            <w:drawing>
+              <wp:anchor distT="0" distB="0" distL="114300" distR="114300" simplePos="0" relativeHeight="251687936" behindDoc="0" locked="0" layoutInCell="1" allowOverlap="1" wp14:anchorId="36B53B0A" wp14:editId="671BFADD">
+                <wp:simplePos x="0" y="0"/>
+                <wp:positionH relativeFrom="column">
+                  <wp:posOffset>4686300</wp:posOffset>
+                </wp:positionH>
+                <wp:positionV relativeFrom="paragraph">
+                  <wp:posOffset>173990</wp:posOffset>
+                </wp:positionV>
+                <wp:extent cx="228600" cy="0"/>
+                <wp:effectExtent l="0" t="0" r="25400" b="25400"/>
+                <wp:wrapNone/>
+                <wp:docPr id="38" name="Conector recto 38"/>
+                <wp:cNvGraphicFramePr/>
+                <a:graphic xmlns:a="http://schemas.openxmlformats.org/drawingml/2006/main">
+                  <a:graphicData uri="http://schemas.microsoft.com/office/word/2010/wordprocessingShape">
+                    <wps:wsp>
+                      <wps:cNvCnPr/>
+                      <wps:spPr>
+                        <a:xfrm flipH="1">
+                          <a:off x="0" y="0"/>
+                          <a:ext cx="228600" cy="0"/>
+                        </a:xfrm>
+                        <a:prstGeom prst="line">
+                          <a:avLst/>
+                        </a:prstGeom>
+                        <a:ln w="31750"/>
+                      </wps:spPr>
+                      <wps:style>
+                        <a:lnRef idx="1">
+                          <a:schemeClr val="dk1"/>
+                        </a:lnRef>
+                        <a:fillRef idx="0">
+                          <a:schemeClr val="dk1"/>
+                        </a:fillRef>
+                        <a:effectRef idx="0">
+                          <a:schemeClr val="dk1"/>
+                        </a:effectRef>
+                        <a:fontRef idx="minor">
+                          <a:schemeClr val="tx1"/>
+                        </a:fontRef>
+                      </wps:style>
+                      <wps:bodyPr/>
+                    </wps:wsp>
+                  </a:graphicData>
+                </a:graphic>
+              </wp:anchor>
+            </w:drawing>
+          </mc:Choice>
+          <mc:Fallback>
+            <w:pict>
+              <v:line w14:anchorId="2F6AECB8" id="Conector_x0020_recto_x0020_38" o:spid="_x0000_s1026" style="position:absolute;flip:x;z-index:251687936;visibility:visible;mso-wrap-style:square;mso-wrap-distance-left:9pt;mso-wrap-distance-top:0;mso-wrap-distance-right:9pt;mso-wrap-distance-bottom:0;mso-position-horizontal:absolute;mso-position-horizontal-relative:text;mso-position-vertical:absolute;mso-position-vertical-relative:text" from="369pt,13.7pt" to="387pt,13.7pt" o:gfxdata="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" strokecolor="black [3200]" strokeweight="2.5pt">
+                <v:stroke joinstyle="miter"/>
+              </v:line>
+            </w:pict>
+          </mc:Fallback>
+        </mc:AlternateContent>
+      </w:r>
+      <w:r>
+        <w:rPr>
+          <w:noProof/>
+          <w:lang w:eastAsia="es-ES_tradnl"/>
+        </w:rPr>
+        <mc:AlternateContent>
+          <mc:Choice Requires="wps">
+            <w:drawing>
+              <wp:anchor distT="0" distB="0" distL="114300" distR="114300" simplePos="0" relativeHeight="251686912" behindDoc="0" locked="0" layoutInCell="1" allowOverlap="1" wp14:anchorId="3F3F2571" wp14:editId="3773DF68">
+                <wp:simplePos x="0" y="0"/>
+                <wp:positionH relativeFrom="column">
+                  <wp:posOffset>4914900</wp:posOffset>
+                </wp:positionH>
+                <wp:positionV relativeFrom="paragraph">
+                  <wp:posOffset>173990</wp:posOffset>
+                </wp:positionV>
+                <wp:extent cx="0" cy="342900"/>
+                <wp:effectExtent l="0" t="0" r="25400" b="12700"/>
+                <wp:wrapNone/>
+                <wp:docPr id="37" name="Conector recto 37"/>
+                <wp:cNvGraphicFramePr/>
+                <a:graphic xmlns:a="http://schemas.openxmlformats.org/drawingml/2006/main">
+                  <a:graphicData uri="http://schemas.microsoft.com/office/word/2010/wordprocessingShape">
+                    <wps:wsp>
+                      <wps:cNvCnPr/>
+                      <wps:spPr>
+                        <a:xfrm flipV="1">
+                          <a:off x="0" y="0"/>
+                          <a:ext cx="0" cy="342900"/>
+                        </a:xfrm>
+                        <a:prstGeom prst="line">
+                          <a:avLst/>
+                        </a:prstGeom>
+                        <a:ln w="31750"/>
+                      </wps:spPr>
+                      <wps:style>
+                        <a:lnRef idx="1">
+                          <a:schemeClr val="dk1"/>
+                        </a:lnRef>
+                        <a:fillRef idx="0">
+                          <a:schemeClr val="dk1"/>
+                        </a:fillRef>
+                        <a:effectRef idx="0">
+                          <a:schemeClr val="dk1"/>
+                        </a:effectRef>
+                        <a:fontRef idx="minor">
+                          <a:schemeClr val="tx1"/>
+                        </a:fontRef>
+                      </wps:style>
+                      <wps:bodyPr/>
+                    </wps:wsp>
+                  </a:graphicData>
+                </a:graphic>
+              </wp:anchor>
+            </w:drawing>
+          </mc:Choice>
+          <mc:Fallback>
+            <w:pict>
+              <v:line w14:anchorId="3073480D" id="Conector_x0020_recto_x0020_37" o:spid="_x0000_s1026" style="position:absolute;flip:y;z-index:251686912;visibility:visible;mso-wrap-style:square;mso-wrap-distance-left:9pt;mso-wrap-distance-top:0;mso-wrap-distance-right:9pt;mso-wrap-distance-bottom:0;mso-position-horizontal:absolute;mso-position-horizontal-relative:text;mso-position-vertical:absolute;mso-position-vertical-relative:text" from="387pt,13.7pt" to="387pt,40.7pt" o:gfxdata="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" strokecolor="black [3200]" strokeweight="2.5pt">
+                <v:stroke joinstyle="miter"/>
+              </v:line>
+            </w:pict>
+          </mc:Fallback>
+        </mc:AlternateContent>
+      </w:r>
+    </w:p>
+    <w:p>
+      <w:pPr>
+        <w:rPr>
+          <w:lang w:val="es-ES"/>
+        </w:rPr>
+      </w:pPr>
+      <w:r>
+        <w:rPr>
+          <w:lang w:val="es-ES"/>
+        </w:rPr>
+        <w:t xml:space="preserve"> </w:t>
+      </w:r>
+    </w:p>
+    <w:p>
+      <w:pPr>
+        <w:rPr>
+          <w:lang w:val="es-ES"/>
+        </w:rPr>
+      </w:pPr>
+      <w:r>
+        <w:rPr>
+          <w:noProof/>
+          <w:lang w:eastAsia="es-ES_tradnl"/>
+        </w:rPr>
+        <mc:AlternateContent>
+          <mc:Choice Requires="wps">
+            <w:drawing>
+              <wp:anchor distT="0" distB="0" distL="114300" distR="114300" simplePos="0" relativeHeight="251689984" behindDoc="0" locked="0" layoutInCell="1" allowOverlap="1" wp14:anchorId="264706BC" wp14:editId="734E5A91">
+                <wp:simplePos x="0" y="0"/>
+                <wp:positionH relativeFrom="column">
+                  <wp:posOffset>4686300</wp:posOffset>
+                </wp:positionH>
+                <wp:positionV relativeFrom="paragraph">
+                  <wp:posOffset>30480</wp:posOffset>
+                </wp:positionV>
+                <wp:extent cx="0" cy="114300"/>
+                <wp:effectExtent l="50800" t="50800" r="76200" b="12700"/>
+                <wp:wrapNone/>
+                <wp:docPr id="40" name="Conector recto de flecha 40"/>
+                <wp:cNvGraphicFramePr/>
+                <a:graphic xmlns:a="http://schemas.openxmlformats.org/drawingml/2006/main">
+                  <a:graphicData uri="http://schemas.microsoft.com/office/word/2010/wordprocessingShape">
+                    <wps:wsp>
+                      <wps:cNvCnPr/>
+                      <wps:spPr>
+                        <a:xfrm flipV="1">
+                          <a:off x="0" y="0"/>
+                          <a:ext cx="0" cy="114300"/>
+                        </a:xfrm>
+                        <a:prstGeom prst="straightConnector1">
+                          <a:avLst/>
+                        </a:prstGeom>
+                        <a:ln w="31750">
+                          <a:tailEnd type="triangle"/>
+                        </a:ln>
+                      </wps:spPr>
+                      <wps:style>
+                        <a:lnRef idx="1">
+                          <a:schemeClr val="dk1"/>
+                        </a:lnRef>
+                        <a:fillRef idx="0">
+                          <a:schemeClr val="dk1"/>
+                        </a:fillRef>
+                        <a:effectRef idx="0">
+                          <a:schemeClr val="dk1"/>
+                        </a:effectRef>
+                        <a:fontRef idx="minor">
+                          <a:schemeClr val="tx1"/>
+                        </a:fontRef>
+                      </wps:style>
+                      <wps:bodyPr/>
+                    </wps:wsp>
+                  </a:graphicData>
+                </a:graphic>
+              </wp:anchor>
+            </w:drawing>
+          </mc:Choice>
+          <mc:Fallback>
+            <w:pict>
+              <v:shape w14:anchorId="7755AD32" id="Conector_x0020_recto_x0020_de_x0020_flecha_x0020_40" o:spid="_x0000_s1026" type="#_x0000_t32" style="position:absolute;margin-left:369pt;margin-top:2.4pt;width:0;height:9pt;flip:y;z-index:251689984;visibility:visible;mso-wrap-style:square;mso-wrap-distance-left:9pt;mso-wrap-distance-top:0;mso-wrap-distance-right:9pt;mso-wrap-distance-bottom:0;mso-position-horizontal:absolute;mso-position-horizontal-relative:text;mso-position-vertical:absolute;mso-position-vertical-relative:text" o:gfxdata="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" strokecolor="black [3200]" strokeweight="2.5pt">
+                <v:stroke endarrow="block" joinstyle="miter"/>
+              </v:shape>
+            </w:pict>
+          </mc:Fallback>
+        </mc:AlternateContent>
+      </w:r>
+      <w:r>
+        <w:rPr>
+          <w:noProof/>
+          <w:lang w:eastAsia="es-ES_tradnl"/>
+        </w:rPr>
+        <mc:AlternateContent>
+          <mc:Choice Requires="wps">
+            <w:drawing>
+              <wp:anchor distT="0" distB="0" distL="114300" distR="114300" simplePos="0" relativeHeight="251685888" behindDoc="0" locked="0" layoutInCell="1" allowOverlap="1" wp14:anchorId="0AEAC51C" wp14:editId="77440C0D">
+                <wp:simplePos x="0" y="0"/>
+                <wp:positionH relativeFrom="column">
+                  <wp:posOffset>4686300</wp:posOffset>
+                </wp:positionH>
+                <wp:positionV relativeFrom="paragraph">
+                  <wp:posOffset>144780</wp:posOffset>
+                </wp:positionV>
+                <wp:extent cx="228600" cy="0"/>
+                <wp:effectExtent l="0" t="0" r="25400" b="25400"/>
+                <wp:wrapNone/>
+                <wp:docPr id="36" name="Conector recto 36"/>
+                <wp:cNvGraphicFramePr/>
+                <a:graphic xmlns:a="http://schemas.openxmlformats.org/drawingml/2006/main">
+                  <a:graphicData uri="http://schemas.microsoft.com/office/word/2010/wordprocessingShape">
+                    <wps:wsp>
+                      <wps:cNvCnPr/>
+                      <wps:spPr>
+                        <a:xfrm flipH="1">
+                          <a:off x="0" y="0"/>
+                          <a:ext cx="228600" cy="0"/>
+                        </a:xfrm>
+                        <a:prstGeom prst="line">
+                          <a:avLst/>
+                        </a:prstGeom>
+                        <a:ln w="31750"/>
+                      </wps:spPr>
+                      <wps:style>
+                        <a:lnRef idx="1">
+                          <a:schemeClr val="dk1"/>
+                        </a:lnRef>
+                        <a:fillRef idx="0">
+                          <a:schemeClr val="dk1"/>
+                        </a:fillRef>
+                        <a:effectRef idx="0">
+                          <a:schemeClr val="dk1"/>
+                        </a:effectRef>
+                        <a:fontRef idx="minor">
+                          <a:schemeClr val="tx1"/>
+                        </a:fontRef>
+                      </wps:style>
+                      <wps:bodyPr/>
+                    </wps:wsp>
+                  </a:graphicData>
+                </a:graphic>
+              </wp:anchor>
+            </w:drawing>
+          </mc:Choice>
+          <mc:Fallback>
+            <w:pict>
+              <v:line w14:anchorId="31305054" id="Conector_x0020_recto_x0020_36" o:spid="_x0000_s1026" style="position:absolute;flip:x;z-index:251685888;visibility:visible;mso-wrap-style:square;mso-wrap-distance-left:9pt;mso-wrap-distance-top:0;mso-wrap-distance-right:9pt;mso-wrap-distance-bottom:0;mso-position-horizontal:absolute;mso-position-horizontal-relative:text;mso-position-vertical:absolute;mso-position-vertical-relative:text" from="369pt,11.4pt" to="387pt,11.4pt" o:gfxdata="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" strokecolor="black [3200]" strokeweight="2.5pt">
+                <v:stroke joinstyle="miter"/>
+              </v:line>
+            </w:pict>
+          </mc:Fallback>
+        </mc:AlternateContent>
+      </w:r>
+      <w:r>
+        <w:rPr>
+          <w:noProof/>
+          <w:lang w:eastAsia="es-ES_tradnl"/>
+        </w:rPr>
+        <mc:AlternateContent>
+          <mc:Choice Requires="wps">
+            <w:drawing>
+              <wp:anchor distT="0" distB="0" distL="114300" distR="114300" simplePos="0" relativeHeight="251684864" behindDoc="0" locked="0" layoutInCell="1" allowOverlap="1" wp14:anchorId="02434CCD" wp14:editId="11CDDB7A">
+                <wp:simplePos x="0" y="0"/>
+                <wp:positionH relativeFrom="column">
+                  <wp:posOffset>4914900</wp:posOffset>
+                </wp:positionH>
+                <wp:positionV relativeFrom="paragraph">
+                  <wp:posOffset>144780</wp:posOffset>
+                </wp:positionV>
+                <wp:extent cx="0" cy="914400"/>
+                <wp:effectExtent l="0" t="0" r="25400" b="25400"/>
+                <wp:wrapNone/>
+                <wp:docPr id="35" name="Conector recto 35"/>
+                <wp:cNvGraphicFramePr/>
+                <a:graphic xmlns:a="http://schemas.openxmlformats.org/drawingml/2006/main">
+                  <a:graphicData uri="http://schemas.microsoft.com/office/word/2010/wordprocessingShape">
+                    <wps:wsp>
+                      <wps:cNvCnPr/>
+                      <wps:spPr>
+                        <a:xfrm flipV="1">
+                          <a:off x="0" y="0"/>
+                          <a:ext cx="0" cy="914400"/>
+                        </a:xfrm>
+                        <a:prstGeom prst="line">
+                          <a:avLst/>
+                        </a:prstGeom>
+                        <a:ln w="31750"/>
+                      </wps:spPr>
+                      <wps:style>
+                        <a:lnRef idx="1">
+                          <a:schemeClr val="dk1"/>
+                        </a:lnRef>
+                        <a:fillRef idx="0">
+                          <a:schemeClr val="dk1"/>
+                        </a:fillRef>
+                        <a:effectRef idx="0">
+                          <a:schemeClr val="dk1"/>
+                        </a:effectRef>
+                        <a:fontRef idx="minor">
+                          <a:schemeClr val="tx1"/>
+                        </a:fontRef>
+                      </wps:style>
+                      <wps:bodyPr/>
+                    </wps:wsp>
+                  </a:graphicData>
+                </a:graphic>
+              </wp:anchor>
+            </w:drawing>
+          </mc:Choice>
+          <mc:Fallback>
+            <w:pict>
+              <v:line w14:anchorId="681F1335" id="Conector_x0020_recto_x0020_35" o:spid="_x0000_s1026" style="position:absolute;flip:y;z-index:251684864;visibility:visible;mso-wrap-style:square;mso-wrap-distance-left:9pt;mso-wrap-distance-top:0;mso-wrap-distance-right:9pt;mso-wrap-distance-bottom:0;mso-position-horizontal:absolute;mso-position-horizontal-relative:text;mso-position-vertical:absolute;mso-position-vertical-relative:text" from="387pt,11.4pt" to="387pt,83.4pt" o:gfxdata="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" strokecolor="black [3200]" strokeweight="2.5pt">
+                <v:stroke joinstyle="miter"/>
+              </v:line>
+            </w:pict>
+          </mc:Fallback>
+        </mc:AlternateContent>
+      </w:r>
+    </w:p>
+    <w:p>
+      <w:pPr>
+        <w:rPr>
+          <w:lang w:val="es-ES"/>
+        </w:rPr>
+      </w:pPr>
+    </w:p>
+    <w:p>
+      <w:pPr>
+        <w:rPr>
+          <w:lang w:val="es-ES"/>
+        </w:rPr>
+      </w:pPr>
+      <w:r>
+        <w:rPr>
+          <w:lang w:val="es-ES"/>
+        </w:rPr>
+        <w:t xml:space="preserve">  </w:t>
+      </w:r>
+    </w:p>
+    <w:p>
+      <w:pPr>
+        <w:rPr>
+          <w:lang w:val="es-ES"/>
+        </w:rPr>
+      </w:pPr>
+    </w:p>
+    <w:p>
+      <w:pPr>
+        <w:rPr>
+          <w:lang w:val="es-ES"/>
+        </w:rPr>
+      </w:pPr>
+      <w:r>
+        <w:rPr>
+          <w:noProof/>
+          <w:lang w:eastAsia="es-ES_tradnl"/>
+        </w:rPr>
+        <mc:AlternateContent>
+          <mc:Choice Requires="wps">
+            <w:drawing>
+              <wp:anchor distT="0" distB="0" distL="114300" distR="114300" simplePos="0" relativeHeight="251683840" behindDoc="0" locked="0" layoutInCell="1" allowOverlap="1" wp14:anchorId="703939BF" wp14:editId="6E0D69CE">
+                <wp:simplePos x="0" y="0"/>
+                <wp:positionH relativeFrom="column">
+                  <wp:posOffset>4686300</wp:posOffset>
+                </wp:positionH>
+                <wp:positionV relativeFrom="paragraph">
+                  <wp:posOffset>86360</wp:posOffset>
+                </wp:positionV>
+                <wp:extent cx="0" cy="228600"/>
+                <wp:effectExtent l="50800" t="50800" r="76200" b="25400"/>
+                <wp:wrapNone/>
+                <wp:docPr id="34" name="Conector recto de flecha 34"/>
+                <wp:cNvGraphicFramePr/>
+                <a:graphic xmlns:a="http://schemas.openxmlformats.org/drawingml/2006/main">
+                  <a:graphicData uri="http://schemas.microsoft.com/office/word/2010/wordprocessingShape">
+                    <wps:wsp>
+                      <wps:cNvCnPr/>
+                      <wps:spPr>
+                        <a:xfrm flipV="1">
+                          <a:off x="0" y="0"/>
+                          <a:ext cx="0" cy="228600"/>
+                        </a:xfrm>
+                        <a:prstGeom prst="straightConnector1">
+                          <a:avLst/>
+                        </a:prstGeom>
+                        <a:ln w="31750">
+                          <a:tailEnd type="triangle"/>
+                        </a:ln>
+                      </wps:spPr>
+                      <wps:style>
+                        <a:lnRef idx="1">
+                          <a:schemeClr val="dk1"/>
+                        </a:lnRef>
+                        <a:fillRef idx="0">
+                          <a:schemeClr val="dk1"/>
+                        </a:fillRef>
+                        <a:effectRef idx="0">
+                          <a:schemeClr val="dk1"/>
+                        </a:effectRef>
+                        <a:fontRef idx="minor">
+                          <a:schemeClr val="tx1"/>
+                        </a:fontRef>
+                      </wps:style>
+                      <wps:bodyPr/>
+                    </wps:wsp>
+                  </a:graphicData>
+                </a:graphic>
+              </wp:anchor>
+            </w:drawing>
+          </mc:Choice>
+          <mc:Fallback>
+            <w:pict>
+              <v:shape w14:anchorId="59C908B0" id="Conector_x0020_recto_x0020_de_x0020_flecha_x0020_34" o:spid="_x0000_s1026" type="#_x0000_t32" style="position:absolute;margin-left:369pt;margin-top:6.8pt;width:0;height:18pt;flip:y;z-index:251683840;visibility:visible;mso-wrap-style:square;mso-wrap-distance-left:9pt;mso-wrap-distance-top:0;mso-wrap-distance-right:9pt;mso-wrap-distance-bottom:0;mso-position-horizontal:absolute;mso-position-horizontal-relative:text;mso-position-vertical:absolute;mso-position-vertical-relative:text" o:gfxdata="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" strokecolor="black [3200]" strokeweight="2.5pt">
+                <v:stroke endarrow="block" joinstyle="miter"/>
+              </v:shape>
+            </w:pict>
+          </mc:Fallback>
+        </mc:AlternateContent>
+      </w:r>
+    </w:p>
+    <w:p>
+      <w:pPr>
+        <w:rPr>
+          <w:lang w:val="es-ES"/>
+        </w:rPr>
+      </w:pPr>
+      <w:r>
+        <w:rPr>
+          <w:noProof/>
+          <w:lang w:eastAsia="es-ES_tradnl"/>
+        </w:rPr>
+        <mc:AlternateContent>
+          <mc:Choice Requires="wps">
+            <w:drawing>
+              <wp:anchor distT="0" distB="0" distL="114300" distR="114300" simplePos="0" relativeHeight="251682816" behindDoc="0" locked="0" layoutInCell="1" allowOverlap="1" wp14:anchorId="0EEA3745" wp14:editId="78615333">
+                <wp:simplePos x="0" y="0"/>
+                <wp:positionH relativeFrom="column">
+                  <wp:posOffset>4686300</wp:posOffset>
+                </wp:positionH>
+                <wp:positionV relativeFrom="paragraph">
+                  <wp:posOffset>128905</wp:posOffset>
+                </wp:positionV>
+                <wp:extent cx="457200" cy="0"/>
+                <wp:effectExtent l="0" t="0" r="25400" b="25400"/>
+                <wp:wrapNone/>
+                <wp:docPr id="33" name="Conector recto 33"/>
+                <wp:cNvGraphicFramePr/>
+                <a:graphic xmlns:a="http://schemas.openxmlformats.org/drawingml/2006/main">
+                  <a:graphicData uri="http://schemas.microsoft.com/office/word/2010/wordprocessingShape">
+                    <wps:wsp>
+                      <wps:cNvCnPr/>
+                      <wps:spPr>
+                        <a:xfrm flipH="1">
+                          <a:off x="0" y="0"/>
+                          <a:ext cx="457200" cy="0"/>
+                        </a:xfrm>
+                        <a:prstGeom prst="line">
+                          <a:avLst/>
+                        </a:prstGeom>
+                        <a:ln w="31750"/>
+                      </wps:spPr>
+                      <wps:style>
+                        <a:lnRef idx="1">
+                          <a:schemeClr val="dk1"/>
+                        </a:lnRef>
+                        <a:fillRef idx="0">
+                          <a:schemeClr val="dk1"/>
+                        </a:fillRef>
+                        <a:effectRef idx="0">
+                          <a:schemeClr val="dk1"/>
+                        </a:effectRef>
+                        <a:fontRef idx="minor">
+                          <a:schemeClr val="tx1"/>
+                        </a:fontRef>
+                      </wps:style>
+                      <wps:bodyPr/>
+                    </wps:wsp>
+                  </a:graphicData>
+                </a:graphic>
+              </wp:anchor>
+            </w:drawing>
+          </mc:Choice>
+          <mc:Fallback>
+            <w:pict>
+              <v:line w14:anchorId="013121C0" id="Conector_x0020_recto_x0020_33" o:spid="_x0000_s1026" style="position:absolute;flip:x;z-index:251682816;visibility:visible;mso-wrap-style:square;mso-wrap-distance-left:9pt;mso-wrap-distance-top:0;mso-wrap-distance-right:9pt;mso-wrap-distance-bottom:0;mso-position-horizontal:absolute;mso-position-horizontal-relative:text;mso-position-vertical:absolute;mso-position-vertical-relative:text" from="369pt,10.15pt" to="405pt,10.15pt" o:gfxdata="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" strokecolor="black [3200]" strokeweight="2.5pt">
+                <v:stroke joinstyle="miter"/>
+              </v:line>
+            </w:pict>
+          </mc:Fallback>
+        </mc:AlternateContent>
+      </w:r>
+      <w:r>
+        <w:rPr>
+          <w:lang w:val="es-ES"/>
+        </w:rPr>
+        <w:tab/>
+      </w:r>
+      <w:r>
+        <w:rPr>
+          <w:lang w:val="es-ES"/>
+        </w:rPr>
+        <w:tab/>
+        <w:t xml:space="preserve">       1</w:t>
+      </w:r>
+    </w:p>
+    <w:p>
+      <w:pPr>
+        <w:rPr>
+          <w:lang w:val="es-ES"/>
+        </w:rPr>
+      </w:pPr>
+    </w:p>
+    <w:p>
+      <w:pPr>
+        <w:rPr>
+          <w:lang w:val="es-ES"/>
+        </w:rPr>
+      </w:pPr>
+    </w:p>
+    <w:p>
+      <w:pPr>
+        <w:rPr>
+          <w:lang w:val="es-ES"/>
+        </w:rPr>
+      </w:pPr>
+    </w:p>
+    <w:p>
+      <w:pPr>
+        <w:rPr>
+          <w:lang w:val="es-ES"/>
+        </w:rPr>
+      </w:pPr>
+    </w:p>
+    <w:p>
+      <w:pPr>
+        <w:rPr>
+          <w:lang w:val="es-ES"/>
+        </w:rPr>
+      </w:pPr>
+    </w:p>
+    <w:p>
+      <w:pPr>
+        <w:rPr>
+          <w:lang w:val="es-ES"/>
+        </w:rPr>
+      </w:pPr>
+    </w:p>
+    <w:p>
+      <w:pPr>
+        <w:rPr>
+          <w:lang w:val="es-ES"/>
+        </w:rPr>
+      </w:pPr>
+    </w:p>
+    <w:p>
+      <w:pPr>
+        <w:rPr>
+          <w:lang w:val="es-ES"/>
+        </w:rPr>
+      </w:pPr>
+    </w:p>
+    <w:p>
+      <w:pPr>
+        <w:rPr>
+          <w:lang w:val="es-ES"/>
+        </w:rPr>
+      </w:pPr>
+    </w:p>
+    <w:p>
+      <w:pPr>
+        <w:rPr>
+          <w:lang w:val="es-ES"/>
+        </w:rPr>
+      </w:pPr>
+    </w:p>
+    <w:p>
+      <w:pPr>
+        <w:rPr>
+          <w:lang w:val="es-ES"/>
+        </w:rPr>
+      </w:pPr>
+    </w:p>
+    <w:p>
+      <w:pPr>
+        <w:rPr>
+          <w:lang w:val="es-ES"/>
+        </w:rPr>
+      </w:pPr>
+    </w:p>
+    <w:p>
+      <w:pPr>
+        <w:rPr>
+          <w:lang w:val="es-ES"/>
+        </w:rPr>
+      </w:pPr>
+      <w:r>
+        <w:rPr>
+          <w:lang w:val="es-ES"/>
+        </w:rPr>
+        <w:t>*S</w:t>
+      </w:r>
+      <w:r>
+        <w:rPr>
+          <w:lang w:val="es-ES"/>
+        </w:rPr>
+        <w:t xml:space="preserve">intácticamente al reducir la regla ya se tienen los valores y sus tipos, por lo que no hay una pila de operadores y/u </w:t>
+      </w:r>
+      <w:proofErr w:type="spellStart"/>
+      <w:r>
+        <w:rPr>
+          <w:lang w:val="es-ES"/>
+        </w:rPr>
+        <w:t>operandos</w:t>
+      </w:r>
+      <w:proofErr w:type="spellEnd"/>
+      <w:r>
+        <w:rPr>
+          <w:lang w:val="es-ES"/>
+        </w:rPr>
+        <w:t>.</w:t>
+      </w:r>
+    </w:p>
+    <w:p>
+      <w:pPr>
+        <w:pStyle w:val="Prrafodelista"/>
+        <w:numPr>
+          <w:ilvl w:val="0"/>
+          <w:numId w:val="8"/>
+        </w:numPr>
+        <w:rPr>
+          <w:lang w:val="es-ES"/>
+        </w:rPr>
+      </w:pPr>
+      <w:r>
+        <w:rPr>
+          <w:lang w:val="es-ES"/>
+        </w:rPr>
+        <w:t xml:space="preserve">Se checa el tipo de ambas expresiones </w:t>
+      </w:r>
+      <w:r>
+        <w:rPr>
+          <w:lang w:val="es-ES"/>
+        </w:rPr>
+        <w:t xml:space="preserve">y </w:t>
+      </w:r>
+      <w:r>
+        <w:rPr>
+          <w:lang w:val="es-ES"/>
+        </w:rPr>
+        <w:t>s</w:t>
+      </w:r>
+      <w:r>
+        <w:rPr>
+          <w:lang w:val="es-ES"/>
+        </w:rPr>
+        <w:t>e checa en el cubo que sea una operación v</w:t>
+      </w:r>
+      <w:r>
+        <w:rPr>
+          <w:lang w:val="es-ES"/>
+        </w:rPr>
+        <w:t>á</w:t>
+      </w:r>
+      <w:r>
+        <w:rPr>
+          <w:lang w:val="es-ES"/>
+        </w:rPr>
+        <w:t>lida.</w:t>
+      </w:r>
+      <w:r>
+        <w:rPr>
+          <w:lang w:val="es-ES"/>
+        </w:rPr>
+        <w:t xml:space="preserve"> Se genera el cuádruplo</w:t>
+      </w:r>
+      <w:r>
+        <w:rPr>
+          <w:lang w:val="es-ES"/>
+        </w:rPr>
+        <w:t xml:space="preserve"> con las dos direcciones de mem</w:t>
+      </w:r>
+      <w:r>
+        <w:rPr>
+          <w:lang w:val="es-ES"/>
+        </w:rPr>
+        <w:t>oria</w:t>
+      </w:r>
+    </w:p>
+    <w:p>
+      <w:pPr>
+        <w:rPr>
+          <w:lang w:val="es-ES"/>
+        </w:rPr>
+      </w:pPr>
+    </w:p>
+    <w:p>
+      <w:pPr>
+        <w:rPr>
+          <w:lang w:val="es-ES"/>
+        </w:rPr>
+      </w:pPr>
+      <w:r>
+        <w:rPr>
+          <w:lang w:val="es-ES"/>
+        </w:rPr>
+        <w:t>Resto de los diagramas:</w:t>
+      </w:r>
+    </w:p>
+    <w:p>
+      <w:pPr>
+        <w:rPr>
+          <w:lang w:val="es-ES"/>
+        </w:rPr>
+      </w:pPr>
+    </w:p>
+    <w:p>
+      <w:pPr>
+        <w:rPr>
+          <w:lang w:val="es-ES"/>
+        </w:rPr>
+      </w:pPr>
+      <w:proofErr w:type="spellStart"/>
+      <w:r>
+        <w:rPr>
+          <w:lang w:val="es-ES"/>
+        </w:rPr>
+        <w:t>Arglist</w:t>
+      </w:r>
+      <w:proofErr w:type="spellEnd"/>
+      <w:r>
+        <w:rPr>
+          <w:lang w:val="es-ES"/>
+        </w:rPr>
+        <w:t>:</w:t>
+      </w:r>
+    </w:p>
+    <w:p>
+      <w:pPr>
+        <w:rPr>
+          <w:lang w:val="es-ES"/>
+        </w:rPr>
+      </w:pPr>
+      <w:r>
+        <w:rPr>
+          <w:noProof/>
+          <w:lang w:eastAsia="es-ES_tradnl"/>
+        </w:rPr>
+        <w:drawing>
+          <wp:inline distT="0" distB="0" distL="0" distR="0" wp14:anchorId="36FF8AEA" wp14:editId="2ED45499">
+            <wp:extent cx="3470110" cy="677557"/>
+            <wp:effectExtent l="0" t="0" r="10160" b="8255"/>
+            <wp:docPr id="1" name="Imagen 1" descr="../../../../Downloads/diagram-6/diagram/arglist.png"/>
+            <wp:cNvGraphicFramePr>
+              <a:graphicFrameLocks xmlns:a="http://schemas.openxmlformats.org/drawingml/2006/main" noChangeAspect="1"/>
+            </wp:cNvGraphicFramePr>
+            <a:graphic xmlns:a="http://schemas.openxmlformats.org/drawingml/2006/main">
+              <a:graphicData uri="http://schemas.openxmlformats.org/drawingml/2006/picture">
+                <pic:pic xmlns:pic="http://schemas.openxmlformats.org/drawingml/2006/picture">
+                  <pic:nvPicPr>
+                    <pic:cNvPr id="0" name="Picture 1" descr="../../../../Downloads/diagram-6/diagram/arglist.png"/>
+                    <pic:cNvPicPr>
+                      <a:picLocks noChangeAspect="1" noChangeArrowheads="1"/>
+                    </pic:cNvPicPr>
+                  </pic:nvPicPr>
+                  <pic:blipFill>
+                    <a:blip r:embed="rId11">
+                      <a:extLst>
+                        <a:ext uri="{28A0092B-C50C-407E-A947-70E740481C1C}">
+                          <a14:useLocalDpi xmlns:a14="http://schemas.microsoft.com/office/drawing/2010/main" val="0"/>
+                        </a:ext>
+                      </a:extLst>
+                    </a:blip>
+                    <a:srcRect/>
+                    <a:stretch>
+                      <a:fillRect/>
+                    </a:stretch>
+                  </pic:blipFill>
+                  <pic:spPr bwMode="auto">
+                    <a:xfrm>
+                      <a:off x="0" y="0"/>
+                      <a:ext cx="3497901" cy="682983"/>
+                    </a:xfrm>
+                    <a:prstGeom prst="rect">
+                      <a:avLst/>
+                    </a:prstGeom>
+                    <a:noFill/>
+                    <a:ln>
+                      <a:noFill/>
+                    </a:ln>
+                  </pic:spPr>
+                </pic:pic>
+              </a:graphicData>
+            </a:graphic>
+          </wp:inline>
+        </w:drawing>
+      </w:r>
+    </w:p>
+    <w:p>
+      <w:pPr>
+        <w:rPr>
+          <w:lang w:val="es-ES"/>
+        </w:rPr>
+      </w:pPr>
+    </w:p>
+    <w:p>
+      <w:pPr>
+        <w:rPr>
+          <w:lang w:val="es-ES"/>
+        </w:rPr>
+      </w:pPr>
+      <w:proofErr w:type="spellStart"/>
+      <w:r>
+        <w:rPr>
+          <w:lang w:val="es-ES"/>
+        </w:rPr>
+        <w:t>Assign</w:t>
+      </w:r>
+      <w:proofErr w:type="spellEnd"/>
+      <w:r>
+        <w:rPr>
+          <w:lang w:val="es-ES"/>
+        </w:rPr>
+        <w:t xml:space="preserve"> </w:t>
+      </w:r>
+      <w:proofErr w:type="spellStart"/>
+      <w:r>
+        <w:rPr>
+          <w:lang w:val="es-ES"/>
+        </w:rPr>
+        <w:t>operator</w:t>
+      </w:r>
+      <w:proofErr w:type="spellEnd"/>
+      <w:r>
+        <w:rPr>
+          <w:lang w:val="es-ES"/>
+        </w:rPr>
+        <w:t>:</w:t>
+      </w:r>
+    </w:p>
+    <w:p>
+      <w:pPr>
+        <w:rPr>
+          <w:lang w:val="es-ES"/>
+        </w:rPr>
+      </w:pPr>
+      <w:r>
+        <w:rPr>
+          <w:noProof/>
+          <w:lang w:eastAsia="es-ES_tradnl"/>
+        </w:rPr>
+        <w:drawing>
+          <wp:inline distT="0" distB="0" distL="0" distR="0" wp14:anchorId="5385118F" wp14:editId="5C4F94CF">
+            <wp:extent cx="1141320" cy="2648693"/>
+            <wp:effectExtent l="0" t="0" r="1905" b="0"/>
+            <wp:docPr id="7" name="Imagen 7" descr="../../../../Downloads/diagram-6/diagram/assign_operator.png"/>
+            <wp:cNvGraphicFramePr>
+              <a:graphicFrameLocks xmlns:a="http://schemas.openxmlformats.org/drawingml/2006/main" noChangeAspect="1"/>
+            </wp:cNvGraphicFramePr>
+            <a:graphic xmlns:a="http://schemas.openxmlformats.org/drawingml/2006/main">
+              <a:graphicData uri="http://schemas.openxmlformats.org/drawingml/2006/picture">
+                <pic:pic xmlns:pic="http://schemas.openxmlformats.org/drawingml/2006/picture">
+                  <pic:nvPicPr>
+                    <pic:cNvPr id="0" name="Picture 2" descr="../../../../Downloads/diagram-6/diagram/assign_operator.png"/>
+                    <pic:cNvPicPr>
+                      <a:picLocks noChangeAspect="1" noChangeArrowheads="1"/>
+                    </pic:cNvPicPr>
+                  </pic:nvPicPr>
+                  <pic:blipFill>
+                    <a:blip r:embed="rId12">
+                      <a:extLst>
+                        <a:ext uri="{28A0092B-C50C-407E-A947-70E740481C1C}">
+                          <a14:useLocalDpi xmlns:a14="http://schemas.microsoft.com/office/drawing/2010/main" val="0"/>
+                        </a:ext>
+                      </a:extLst>
+                    </a:blip>
+                    <a:srcRect/>
+                    <a:stretch>
+                      <a:fillRect/>
+                    </a:stretch>
+                  </pic:blipFill>
+                  <pic:spPr bwMode="auto">
+                    <a:xfrm>
+                      <a:off x="0" y="0"/>
+                      <a:ext cx="1156111" cy="2683019"/>
+                    </a:xfrm>
+                    <a:prstGeom prst="rect">
+                      <a:avLst/>
+                    </a:prstGeom>
+                    <a:noFill/>
+                    <a:ln>
+                      <a:noFill/>
+                    </a:ln>
+                  </pic:spPr>
+                </pic:pic>
+              </a:graphicData>
+            </a:graphic>
+          </wp:inline>
+        </w:drawing>
+      </w:r>
+    </w:p>
+    <w:p>
+      <w:pPr>
+        <w:rPr>
+          <w:lang w:val="es-ES"/>
+        </w:rPr>
+      </w:pPr>
+    </w:p>
+    <w:p>
+      <w:pPr>
+        <w:rPr>
+          <w:lang w:val="es-ES"/>
+        </w:rPr>
+      </w:pPr>
+      <w:proofErr w:type="spellStart"/>
+      <w:r>
+        <w:rPr>
+          <w:lang w:val="es-ES"/>
+        </w:rPr>
+        <w:t>Boolean</w:t>
+      </w:r>
+      <w:proofErr w:type="spellEnd"/>
+      <w:r>
+        <w:rPr>
+          <w:lang w:val="es-ES"/>
+        </w:rPr>
+        <w:t xml:space="preserve"> </w:t>
+      </w:r>
+      <w:proofErr w:type="spellStart"/>
+      <w:r>
+        <w:rPr>
+          <w:lang w:val="es-ES"/>
+        </w:rPr>
+        <w:t>operator</w:t>
+      </w:r>
+      <w:proofErr w:type="spellEnd"/>
+      <w:r>
+        <w:rPr>
+          <w:lang w:val="es-ES"/>
+        </w:rPr>
+        <w:t>:</w:t>
+      </w:r>
+    </w:p>
+    <w:p>
+      <w:pPr>
+        <w:rPr>
+          <w:lang w:val="es-ES"/>
+        </w:rPr>
+      </w:pPr>
+      <w:r>
+        <w:rPr>
+          <w:noProof/>
+          <w:lang w:eastAsia="es-ES_tradnl"/>
+        </w:rPr>
+        <w:drawing>
+          <wp:inline distT="0" distB="0" distL="0" distR="0" wp14:anchorId="53EAE7A6" wp14:editId="3E01ED54">
+            <wp:extent cx="1132359" cy="658148"/>
+            <wp:effectExtent l="0" t="0" r="10795" b="2540"/>
+            <wp:docPr id="22" name="Imagen 22" descr="../../../../Downloads/diagram-6/diagram/boolean_operator.png"/>
+            <wp:cNvGraphicFramePr>
+              <a:graphicFrameLocks xmlns:a="http://schemas.openxmlformats.org/drawingml/2006/main" noChangeAspect="1"/>
+            </wp:cNvGraphicFramePr>
+            <a:graphic xmlns:a="http://schemas.openxmlformats.org/drawingml/2006/main">
+              <a:graphicData uri="http://schemas.openxmlformats.org/drawingml/2006/picture">
+                <pic:pic xmlns:pic="http://schemas.openxmlformats.org/drawingml/2006/picture">
+                  <pic:nvPicPr>
+                    <pic:cNvPr id="0" name="Picture 3" descr="../../../../Downloads/diagram-6/diagram/boolean_operator.png"/>
+                    <pic:cNvPicPr>
+                      <a:picLocks noChangeAspect="1" noChangeArrowheads="1"/>
+                    </pic:cNvPicPr>
+                  </pic:nvPicPr>
+                  <pic:blipFill>
+                    <a:blip r:embed="rId13">
+                      <a:extLst>
+                        <a:ext uri="{28A0092B-C50C-407E-A947-70E740481C1C}">
+                          <a14:useLocalDpi xmlns:a14="http://schemas.microsoft.com/office/drawing/2010/main" val="0"/>
+                        </a:ext>
+                      </a:extLst>
+                    </a:blip>
+                    <a:srcRect/>
+                    <a:stretch>
+                      <a:fillRect/>
+                    </a:stretch>
+                  </pic:blipFill>
+                  <pic:spPr bwMode="auto">
+                    <a:xfrm>
+                      <a:off x="0" y="0"/>
+                      <a:ext cx="1147573" cy="666991"/>
+                    </a:xfrm>
+                    <a:prstGeom prst="rect">
+                      <a:avLst/>
+                    </a:prstGeom>
+                    <a:noFill/>
+                    <a:ln>
+                      <a:noFill/>
+                    </a:ln>
+                  </pic:spPr>
+                </pic:pic>
+              </a:graphicData>
+            </a:graphic>
+          </wp:inline>
+        </w:drawing>
+      </w:r>
+    </w:p>
+    <w:p>
+      <w:pPr>
+        <w:rPr>
+          <w:lang w:val="es-ES"/>
+        </w:rPr>
+      </w:pPr>
+    </w:p>
+    <w:p>
+      <w:pPr>
+        <w:rPr>
+          <w:lang w:val="es-ES"/>
+        </w:rPr>
+      </w:pPr>
+      <w:r>
+        <w:rPr>
+          <w:lang w:val="es-ES"/>
+        </w:rPr>
+        <w:t xml:space="preserve">Do </w:t>
+      </w:r>
+      <w:proofErr w:type="spellStart"/>
+      <w:r>
+        <w:rPr>
+          <w:lang w:val="es-ES"/>
+        </w:rPr>
+        <w:t>statement</w:t>
+      </w:r>
+      <w:proofErr w:type="spellEnd"/>
+      <w:r>
+        <w:rPr>
+          <w:lang w:val="es-ES"/>
+        </w:rPr>
+        <w:t>:</w:t>
+      </w:r>
+    </w:p>
+    <w:p>
+      <w:pPr>
+        <w:rPr>
+          <w:lang w:val="es-ES"/>
+        </w:rPr>
+      </w:pPr>
+    </w:p>
+    <w:p>
+      <w:pPr>
+        <w:rPr>
+          <w:lang w:val="es-ES"/>
+        </w:rPr>
+      </w:pPr>
+      <w:r>
+        <w:rPr>
+          <w:noProof/>
+          <w:lang w:eastAsia="es-ES_tradnl"/>
+        </w:rPr>
+        <w:drawing>
+          <wp:inline distT="0" distB="0" distL="0" distR="0" wp14:anchorId="3D97FE9A" wp14:editId="5E55EFA4">
+            <wp:extent cx="4116633" cy="284403"/>
+            <wp:effectExtent l="0" t="0" r="0" b="0"/>
+            <wp:docPr id="23" name="Imagen 23" descr="../../../../Downloads/diagram-6/diagram/do_statement.png"/>
+            <wp:cNvGraphicFramePr>
+              <a:graphicFrameLocks xmlns:a="http://schemas.openxmlformats.org/drawingml/2006/main" noChangeAspect="1"/>
+            </wp:cNvGraphicFramePr>
+            <a:graphic xmlns:a="http://schemas.openxmlformats.org/drawingml/2006/main">
+              <a:graphicData uri="http://schemas.openxmlformats.org/drawingml/2006/picture">
+                <pic:pic xmlns:pic="http://schemas.openxmlformats.org/drawingml/2006/picture">
+                  <pic:nvPicPr>
+                    <pic:cNvPr id="0" name="Picture 4" descr="../../../../Downloads/diagram-6/diagram/do_statement.png"/>
+                    <pic:cNvPicPr>
+                      <a:picLocks noChangeAspect="1" noChangeArrowheads="1"/>
+                    </pic:cNvPicPr>
+                  </pic:nvPicPr>
+                  <pic:blipFill>
+                    <a:blip r:embed="rId14">
+                      <a:extLst>
+                        <a:ext uri="{28A0092B-C50C-407E-A947-70E740481C1C}">
+                          <a14:useLocalDpi xmlns:a14="http://schemas.microsoft.com/office/drawing/2010/main" val="0"/>
+                        </a:ext>
+                      </a:extLst>
+                    </a:blip>
+                    <a:srcRect/>
+                    <a:stretch>
+                      <a:fillRect/>
+                    </a:stretch>
+                  </pic:blipFill>
+                  <pic:spPr bwMode="auto">
+                    <a:xfrm>
+                      <a:off x="0" y="0"/>
+                      <a:ext cx="4267755" cy="294843"/>
+                    </a:xfrm>
+                    <a:prstGeom prst="rect">
+                      <a:avLst/>
+                    </a:prstGeom>
+                    <a:noFill/>
+                    <a:ln>
+                      <a:noFill/>
+                    </a:ln>
+                  </pic:spPr>
+                </pic:pic>
+              </a:graphicData>
+            </a:graphic>
+          </wp:inline>
+        </w:drawing>
+      </w:r>
+    </w:p>
+    <w:p>
+      <w:pPr>
+        <w:rPr>
+          <w:lang w:val="es-ES"/>
+        </w:rPr>
+      </w:pPr>
+    </w:p>
+    <w:p>
+      <w:pPr>
+        <w:rPr>
+          <w:lang w:val="es-ES"/>
+        </w:rPr>
+      </w:pPr>
+      <w:proofErr w:type="spellStart"/>
+      <w:r>
+        <w:rPr>
+          <w:lang w:val="es-ES"/>
+        </w:rPr>
+        <w:t>If</w:t>
+      </w:r>
+      <w:proofErr w:type="spellEnd"/>
+      <w:r>
+        <w:rPr>
+          <w:lang w:val="es-ES"/>
+        </w:rPr>
+        <w:t xml:space="preserve"> </w:t>
+      </w:r>
+      <w:proofErr w:type="spellStart"/>
+      <w:r>
+        <w:rPr>
+          <w:lang w:val="es-ES"/>
+        </w:rPr>
+        <w:t>statement</w:t>
+      </w:r>
+      <w:proofErr w:type="spellEnd"/>
+      <w:r>
+        <w:rPr>
+          <w:lang w:val="es-ES"/>
+        </w:rPr>
+        <w:t>:</w:t>
+      </w:r>
+    </w:p>
+    <w:p>
+      <w:pPr>
+        <w:rPr>
+          <w:lang w:val="es-ES"/>
+        </w:rPr>
+      </w:pPr>
+    </w:p>
+    <w:p>
+      <w:pPr>
+        <w:rPr>
+          <w:lang w:val="es-ES"/>
+        </w:rPr>
+      </w:pPr>
+      <w:r>
+        <w:rPr>
+          <w:noProof/>
+          <w:lang w:eastAsia="es-ES_tradnl"/>
+        </w:rPr>
+        <w:drawing>
+          <wp:inline distT="0" distB="0" distL="0" distR="0" wp14:anchorId="6E47970B" wp14:editId="4266523A">
+            <wp:extent cx="1220002" cy="882434"/>
+            <wp:effectExtent l="0" t="0" r="0" b="6985"/>
+            <wp:docPr id="25" name="Imagen 25" descr="../../../../Downloads/diagram-6/diagram/literal_expression.png"/>
+            <wp:cNvGraphicFramePr>
+              <a:graphicFrameLocks xmlns:a="http://schemas.openxmlformats.org/drawingml/2006/main" noChangeAspect="1"/>
+            </wp:cNvGraphicFramePr>
+            <a:graphic xmlns:a="http://schemas.openxmlformats.org/drawingml/2006/main">
+              <a:graphicData uri="http://schemas.openxmlformats.org/drawingml/2006/picture">
+                <pic:pic xmlns:pic="http://schemas.openxmlformats.org/drawingml/2006/picture">
+                  <pic:nvPicPr>
+                    <pic:cNvPr id="0" name="Picture 5" descr="../../../../Downloads/diagram-6/diagram/literal_expression.png"/>
+                    <pic:cNvPicPr>
+                      <a:picLocks noChangeAspect="1" noChangeArrowheads="1"/>
+                    </pic:cNvPicPr>
+                  </pic:nvPicPr>
+                  <pic:blipFill>
+                    <a:blip r:embed="rId15">
+                      <a:extLst>
+                        <a:ext uri="{28A0092B-C50C-407E-A947-70E740481C1C}">
+                          <a14:useLocalDpi xmlns:a14="http://schemas.microsoft.com/office/drawing/2010/main" val="0"/>
+                        </a:ext>
+                      </a:extLst>
+                    </a:blip>
+                    <a:srcRect/>
+                    <a:stretch>
+                      <a:fillRect/>
+                    </a:stretch>
+                  </pic:blipFill>
+                  <pic:spPr bwMode="auto">
+                    <a:xfrm>
+                      <a:off x="0" y="0"/>
+                      <a:ext cx="1234022" cy="892575"/>
+                    </a:xfrm>
+                    <a:prstGeom prst="rect">
+                      <a:avLst/>
+                    </a:prstGeom>
+                    <a:noFill/>
+                    <a:ln>
+                      <a:noFill/>
+                    </a:ln>
+                  </pic:spPr>
+                </pic:pic>
+              </a:graphicData>
+            </a:graphic>
+          </wp:inline>
+        </w:drawing>
+      </w:r>
+    </w:p>
+    <w:p>
+      <w:pPr>
+        <w:rPr>
+          <w:lang w:val="es-ES"/>
+        </w:rPr>
+      </w:pPr>
+    </w:p>
+    <w:p>
+      <w:pPr>
+        <w:rPr>
+          <w:lang w:val="es-ES"/>
+        </w:rPr>
+      </w:pPr>
+      <w:proofErr w:type="spellStart"/>
+      <w:r>
+        <w:rPr>
+          <w:lang w:val="es-ES"/>
+        </w:rPr>
+        <w:t>Modifier</w:t>
+      </w:r>
+      <w:proofErr w:type="spellEnd"/>
+      <w:r>
+        <w:rPr>
+          <w:lang w:val="es-ES"/>
+        </w:rPr>
+        <w:t>:</w:t>
+      </w:r>
+    </w:p>
+    <w:p>
+      <w:pPr>
+        <w:rPr>
+          <w:lang w:val="es-ES"/>
+        </w:rPr>
+      </w:pPr>
+      <w:r>
+        <w:rPr>
+          <w:noProof/>
+          <w:lang w:eastAsia="es-ES_tradnl"/>
+        </w:rPr>
+        <w:drawing>
+          <wp:inline distT="0" distB="0" distL="0" distR="0" wp14:anchorId="7A2CE22A" wp14:editId="2E34FF91">
+            <wp:extent cx="1302549" cy="643051"/>
+            <wp:effectExtent l="0" t="0" r="0" b="0"/>
+            <wp:docPr id="26" name="Imagen 26" descr="../../../../Downloads/diagram-6/diagram/modifier.png"/>
+            <wp:cNvGraphicFramePr>
+              <a:graphicFrameLocks xmlns:a="http://schemas.openxmlformats.org/drawingml/2006/main" noChangeAspect="1"/>
+            </wp:cNvGraphicFramePr>
+            <a:graphic xmlns:a="http://schemas.openxmlformats.org/drawingml/2006/main">
+              <a:graphicData uri="http://schemas.openxmlformats.org/drawingml/2006/picture">
+                <pic:pic xmlns:pic="http://schemas.openxmlformats.org/drawingml/2006/picture">
+                  <pic:nvPicPr>
+                    <pic:cNvPr id="0" name="Picture 6" descr="../../../../Downloads/diagram-6/diagram/modifier.png"/>
+                    <pic:cNvPicPr>
+                      <a:picLocks noChangeAspect="1" noChangeArrowheads="1"/>
+                    </pic:cNvPicPr>
+                  </pic:nvPicPr>
+                  <pic:blipFill>
+                    <a:blip r:embed="rId16">
+                      <a:extLst>
+                        <a:ext uri="{28A0092B-C50C-407E-A947-70E740481C1C}">
+                          <a14:useLocalDpi xmlns:a14="http://schemas.microsoft.com/office/drawing/2010/main" val="0"/>
+                        </a:ext>
+                      </a:extLst>
+                    </a:blip>
+                    <a:srcRect/>
+                    <a:stretch>
+                      <a:fillRect/>
+                    </a:stretch>
+                  </pic:blipFill>
+                  <pic:spPr bwMode="auto">
+                    <a:xfrm>
+                      <a:off x="0" y="0"/>
+                      <a:ext cx="1330089" cy="656647"/>
+                    </a:xfrm>
+                    <a:prstGeom prst="rect">
+                      <a:avLst/>
+                    </a:prstGeom>
+                    <a:noFill/>
+                    <a:ln>
+                      <a:noFill/>
+                    </a:ln>
+                  </pic:spPr>
+                </pic:pic>
+              </a:graphicData>
+            </a:graphic>
+          </wp:inline>
+        </w:drawing>
+      </w:r>
+    </w:p>
+    <w:p>
+      <w:pPr>
+        <w:rPr>
+          <w:lang w:val="es-ES"/>
+        </w:rPr>
+      </w:pPr>
+    </w:p>
+    <w:p>
+      <w:pPr>
+        <w:rPr>
+          <w:lang w:val="es-ES"/>
+        </w:rPr>
+      </w:pPr>
+      <w:proofErr w:type="spellStart"/>
+      <w:r>
+        <w:rPr>
+          <w:lang w:val="es-ES"/>
+        </w:rPr>
+        <w:t>Num</w:t>
+      </w:r>
+      <w:proofErr w:type="spellEnd"/>
+      <w:r>
+        <w:rPr>
+          <w:lang w:val="es-ES"/>
+        </w:rPr>
+        <w:t xml:space="preserve"> </w:t>
+      </w:r>
+      <w:proofErr w:type="spellStart"/>
+      <w:r>
+        <w:rPr>
+          <w:lang w:val="es-ES"/>
+        </w:rPr>
+        <w:t>operator</w:t>
+      </w:r>
+      <w:proofErr w:type="spellEnd"/>
+      <w:r>
+        <w:rPr>
+          <w:lang w:val="es-ES"/>
+        </w:rPr>
+        <w:t>:</w:t>
+      </w:r>
+    </w:p>
+    <w:p>
+      <w:pPr>
+        <w:rPr>
+          <w:lang w:val="es-ES"/>
+        </w:rPr>
+      </w:pPr>
+      <w:r>
+        <w:rPr>
+          <w:noProof/>
+          <w:lang w:eastAsia="es-ES_tradnl"/>
+        </w:rPr>
+        <w:drawing>
+          <wp:inline distT="0" distB="0" distL="0" distR="0" wp14:anchorId="24102AC2" wp14:editId="1F53E7F5">
+            <wp:extent cx="865106" cy="1391393"/>
+            <wp:effectExtent l="0" t="0" r="0" b="5715"/>
+            <wp:docPr id="27" name="Imagen 27" descr="../../../../Downloads/diagram-6/diagram/num_operator.png"/>
+            <wp:cNvGraphicFramePr>
+              <a:graphicFrameLocks xmlns:a="http://schemas.openxmlformats.org/drawingml/2006/main" noChangeAspect="1"/>
+            </wp:cNvGraphicFramePr>
+            <a:graphic xmlns:a="http://schemas.openxmlformats.org/drawingml/2006/main">
+              <a:graphicData uri="http://schemas.openxmlformats.org/drawingml/2006/picture">
+                <pic:pic xmlns:pic="http://schemas.openxmlformats.org/drawingml/2006/picture">
+                  <pic:nvPicPr>
+                    <pic:cNvPr id="0" name="Picture 7" descr="../../../../Downloads/diagram-6/diagram/num_operator.png"/>
+                    <pic:cNvPicPr>
+                      <a:picLocks noChangeAspect="1" noChangeArrowheads="1"/>
+                    </pic:cNvPicPr>
+                  </pic:nvPicPr>
+                  <pic:blipFill>
+                    <a:blip r:embed="rId17">
+                      <a:extLst>
+                        <a:ext uri="{28A0092B-C50C-407E-A947-70E740481C1C}">
+                          <a14:useLocalDpi xmlns:a14="http://schemas.microsoft.com/office/drawing/2010/main" val="0"/>
+                        </a:ext>
+                      </a:extLst>
+                    </a:blip>
+                    <a:srcRect/>
+                    <a:stretch>
+                      <a:fillRect/>
+                    </a:stretch>
+                  </pic:blipFill>
+                  <pic:spPr bwMode="auto">
+                    <a:xfrm>
+                      <a:off x="0" y="0"/>
+                      <a:ext cx="874661" cy="1406760"/>
+                    </a:xfrm>
+                    <a:prstGeom prst="rect">
+                      <a:avLst/>
+                    </a:prstGeom>
+                    <a:noFill/>
+                    <a:ln>
+                      <a:noFill/>
+                    </a:ln>
+                  </pic:spPr>
+                </pic:pic>
+              </a:graphicData>
+            </a:graphic>
+          </wp:inline>
+        </w:drawing>
+      </w:r>
+    </w:p>
+    <w:p>
+      <w:pPr>
+        <w:rPr>
+          <w:lang w:val="es-ES"/>
+        </w:rPr>
+      </w:pPr>
+    </w:p>
+    <w:p>
+      <w:pPr>
+        <w:rPr>
+          <w:lang w:val="es-ES"/>
+        </w:rPr>
+      </w:pPr>
+      <w:proofErr w:type="spellStart"/>
+      <w:r>
+        <w:rPr>
+          <w:lang w:val="es-ES"/>
+        </w:rPr>
+        <w:t>Parameter</w:t>
+      </w:r>
+      <w:proofErr w:type="spellEnd"/>
+      <w:r>
+        <w:rPr>
+          <w:lang w:val="es-ES"/>
+        </w:rPr>
+        <w:t xml:space="preserve"> </w:t>
+      </w:r>
+      <w:proofErr w:type="spellStart"/>
+      <w:r>
+        <w:rPr>
+          <w:lang w:val="es-ES"/>
+        </w:rPr>
+        <w:t>list</w:t>
+      </w:r>
+      <w:proofErr w:type="spellEnd"/>
+      <w:r>
+        <w:rPr>
+          <w:lang w:val="es-ES"/>
+        </w:rPr>
+        <w:t>:</w:t>
+      </w:r>
+    </w:p>
+    <w:p>
+      <w:pPr>
+        <w:rPr>
+          <w:lang w:val="es-ES"/>
+        </w:rPr>
+      </w:pPr>
+      <w:r>
+        <w:rPr>
+          <w:noProof/>
+          <w:lang w:eastAsia="es-ES_tradnl"/>
+        </w:rPr>
+        <w:drawing>
+          <wp:inline distT="0" distB="0" distL="0" distR="0" wp14:anchorId="61B83844" wp14:editId="4DE9FDFB">
+            <wp:extent cx="3166494" cy="537378"/>
+            <wp:effectExtent l="0" t="0" r="8890" b="0"/>
+            <wp:docPr id="28" name="Imagen 28" descr="../../../../Downloads/diagram-6/diagram/parameter_list.png"/>
+            <wp:cNvGraphicFramePr>
+              <a:graphicFrameLocks xmlns:a="http://schemas.openxmlformats.org/drawingml/2006/main" noChangeAspect="1"/>
+            </wp:cNvGraphicFramePr>
+            <a:graphic xmlns:a="http://schemas.openxmlformats.org/drawingml/2006/main">
+              <a:graphicData uri="http://schemas.openxmlformats.org/drawingml/2006/picture">
+                <pic:pic xmlns:pic="http://schemas.openxmlformats.org/drawingml/2006/picture">
+                  <pic:nvPicPr>
+                    <pic:cNvPr id="0" name="Picture 8" descr="../../../../Downloads/diagram-6/diagram/parameter_list.png"/>
+                    <pic:cNvPicPr>
+                      <a:picLocks noChangeAspect="1" noChangeArrowheads="1"/>
+                    </pic:cNvPicPr>
+                  </pic:nvPicPr>
+                  <pic:blipFill>
+                    <a:blip r:embed="rId18">
+                      <a:extLst>
+                        <a:ext uri="{28A0092B-C50C-407E-A947-70E740481C1C}">
+                          <a14:useLocalDpi xmlns:a14="http://schemas.microsoft.com/office/drawing/2010/main" val="0"/>
+                        </a:ext>
+                      </a:extLst>
+                    </a:blip>
+                    <a:srcRect/>
+                    <a:stretch>
+                      <a:fillRect/>
+                    </a:stretch>
+                  </pic:blipFill>
+                  <pic:spPr bwMode="auto">
+                    <a:xfrm>
+                      <a:off x="0" y="0"/>
+                      <a:ext cx="3264299" cy="553976"/>
+                    </a:xfrm>
+                    <a:prstGeom prst="rect">
+                      <a:avLst/>
+                    </a:prstGeom>
+                    <a:noFill/>
+                    <a:ln>
+                      <a:noFill/>
+                    </a:ln>
+                  </pic:spPr>
+                </pic:pic>
+              </a:graphicData>
+            </a:graphic>
+          </wp:inline>
+        </w:drawing>
+      </w:r>
+    </w:p>
+    <w:p>
+      <w:pPr>
+        <w:rPr>
+          <w:lang w:val="es-ES"/>
+        </w:rPr>
+      </w:pPr>
+    </w:p>
+    <w:p>
+      <w:pPr>
+        <w:rPr>
+          <w:lang w:val="es-ES"/>
+        </w:rPr>
+      </w:pPr>
+      <w:proofErr w:type="spellStart"/>
+      <w:r>
+        <w:rPr>
+          <w:lang w:val="es-ES"/>
+        </w:rPr>
+        <w:t>Parameter</w:t>
+      </w:r>
+      <w:proofErr w:type="spellEnd"/>
+      <w:r>
+        <w:rPr>
+          <w:lang w:val="es-ES"/>
+        </w:rPr>
+        <w:t>:</w:t>
+      </w:r>
+    </w:p>
+    <w:p>
+      <w:pPr>
+        <w:rPr>
+          <w:lang w:val="es-ES"/>
+        </w:rPr>
+      </w:pPr>
+      <w:r>
+        <w:rPr>
+          <w:noProof/>
+          <w:lang w:eastAsia="es-ES_tradnl"/>
+        </w:rPr>
+        <w:drawing>
+          <wp:inline distT="0" distB="0" distL="0" distR="0" wp14:anchorId="56D4B334" wp14:editId="52771A55">
+            <wp:extent cx="1716333" cy="309404"/>
+            <wp:effectExtent l="0" t="0" r="11430" b="0"/>
+            <wp:docPr id="41" name="Imagen 41" descr="../../../../Downloads/diagram-6/diagram/parameter.png"/>
+            <wp:cNvGraphicFramePr>
+              <a:graphicFrameLocks xmlns:a="http://schemas.openxmlformats.org/drawingml/2006/main" noChangeAspect="1"/>
+            </wp:cNvGraphicFramePr>
+            <a:graphic xmlns:a="http://schemas.openxmlformats.org/drawingml/2006/main">
+              <a:graphicData uri="http://schemas.openxmlformats.org/drawingml/2006/picture">
+                <pic:pic xmlns:pic="http://schemas.openxmlformats.org/drawingml/2006/picture">
+                  <pic:nvPicPr>
+                    <pic:cNvPr id="0" name="Picture 9" descr="../../../../Downloads/diagram-6/diagram/parameter.png"/>
+                    <pic:cNvPicPr>
+                      <a:picLocks noChangeAspect="1" noChangeArrowheads="1"/>
+                    </pic:cNvPicPr>
+                  </pic:nvPicPr>
+                  <pic:blipFill>
+                    <a:blip r:embed="rId19">
+                      <a:extLst>
+                        <a:ext uri="{28A0092B-C50C-407E-A947-70E740481C1C}">
+                          <a14:useLocalDpi xmlns:a14="http://schemas.microsoft.com/office/drawing/2010/main" val="0"/>
+                        </a:ext>
+                      </a:extLst>
+                    </a:blip>
+                    <a:srcRect/>
+                    <a:stretch>
+                      <a:fillRect/>
+                    </a:stretch>
+                  </pic:blipFill>
+                  <pic:spPr bwMode="auto">
+                    <a:xfrm>
+                      <a:off x="0" y="0"/>
+                      <a:ext cx="1776352" cy="320224"/>
+                    </a:xfrm>
+                    <a:prstGeom prst="rect">
+                      <a:avLst/>
+                    </a:prstGeom>
+                    <a:noFill/>
+                    <a:ln>
+                      <a:noFill/>
+                    </a:ln>
+                  </pic:spPr>
+                </pic:pic>
+              </a:graphicData>
+            </a:graphic>
+          </wp:inline>
+        </w:drawing>
+      </w:r>
+    </w:p>
+    <w:p>
+      <w:pPr>
+        <w:rPr>
+          <w:lang w:val="es-ES"/>
+        </w:rPr>
+      </w:pPr>
+    </w:p>
+    <w:p>
+      <w:pPr>
+        <w:rPr>
+          <w:lang w:val="es-ES"/>
+        </w:rPr>
+      </w:pPr>
+      <w:r>
+        <w:rPr>
+          <w:lang w:val="es-ES"/>
+        </w:rPr>
+        <w:t xml:space="preserve">Reference </w:t>
+      </w:r>
+      <w:proofErr w:type="spellStart"/>
+      <w:r>
+        <w:rPr>
+          <w:lang w:val="es-ES"/>
+        </w:rPr>
+        <w:t>expression</w:t>
+      </w:r>
+      <w:proofErr w:type="spellEnd"/>
+      <w:r>
+        <w:rPr>
+          <w:lang w:val="es-ES"/>
+        </w:rPr>
+        <w:t>:</w:t>
+      </w:r>
+    </w:p>
+    <w:p>
+      <w:pPr>
+        <w:rPr>
+          <w:lang w:val="es-ES"/>
+        </w:rPr>
+      </w:pPr>
+      <w:r>
+        <w:rPr>
+          <w:noProof/>
+          <w:lang w:eastAsia="es-ES_tradnl"/>
+        </w:rPr>
+        <w:drawing>
+          <wp:inline distT="0" distB="0" distL="0" distR="0" wp14:anchorId="5E455E00" wp14:editId="3C0BC948">
+            <wp:extent cx="3447199" cy="1341791"/>
+            <wp:effectExtent l="0" t="0" r="7620" b="4445"/>
+            <wp:docPr id="42" name="Imagen 42" descr="../../../../Downloads/diagram-6/diagram/reference_expression.png"/>
+            <wp:cNvGraphicFramePr>
+              <a:graphicFrameLocks xmlns:a="http://schemas.openxmlformats.org/drawingml/2006/main" noChangeAspect="1"/>
+            </wp:cNvGraphicFramePr>
+            <a:graphic xmlns:a="http://schemas.openxmlformats.org/drawingml/2006/main">
+              <a:graphicData uri="http://schemas.openxmlformats.org/drawingml/2006/picture">
+                <pic:pic xmlns:pic="http://schemas.openxmlformats.org/drawingml/2006/picture">
+                  <pic:nvPicPr>
+                    <pic:cNvPr id="0" name="Picture 10" descr="../../../../Downloads/diagram-6/diagram/reference_expression.png"/>
+                    <pic:cNvPicPr>
+                      <a:picLocks noChangeAspect="1" noChangeArrowheads="1"/>
+                    </pic:cNvPicPr>
+                  </pic:nvPicPr>
+                  <pic:blipFill>
+                    <a:blip r:embed="rId20">
+                      <a:extLst>
+                        <a:ext uri="{28A0092B-C50C-407E-A947-70E740481C1C}">
+                          <a14:useLocalDpi xmlns:a14="http://schemas.microsoft.com/office/drawing/2010/main" val="0"/>
+                        </a:ext>
+                      </a:extLst>
+                    </a:blip>
+                    <a:srcRect/>
+                    <a:stretch>
+                      <a:fillRect/>
+                    </a:stretch>
+                  </pic:blipFill>
+                  <pic:spPr bwMode="auto">
+                    <a:xfrm>
+                      <a:off x="0" y="0"/>
+                      <a:ext cx="3489538" cy="1358271"/>
+                    </a:xfrm>
+                    <a:prstGeom prst="rect">
+                      <a:avLst/>
+                    </a:prstGeom>
+                    <a:noFill/>
+                    <a:ln>
+                      <a:noFill/>
+                    </a:ln>
+                  </pic:spPr>
+                </pic:pic>
+              </a:graphicData>
+            </a:graphic>
+          </wp:inline>
+        </w:drawing>
+      </w:r>
+    </w:p>
+    <w:p>
+      <w:pPr>
+        <w:rPr>
+          <w:lang w:val="es-ES"/>
+        </w:rPr>
+      </w:pPr>
+    </w:p>
+    <w:p>
+      <w:pPr>
+        <w:rPr>
+          <w:lang w:val="es-ES"/>
+        </w:rPr>
+      </w:pPr>
+      <w:proofErr w:type="spellStart"/>
+      <w:r>
+        <w:rPr>
+          <w:lang w:val="es-ES"/>
+        </w:rPr>
+        <w:t>Statement</w:t>
+      </w:r>
+      <w:proofErr w:type="spellEnd"/>
+      <w:r>
+        <w:rPr>
+          <w:lang w:val="es-ES"/>
+        </w:rPr>
+        <w:t xml:space="preserve"> block:</w:t>
+      </w:r>
+    </w:p>
+    <w:p>
+      <w:pPr>
+        <w:rPr>
+          <w:lang w:val="es-ES"/>
+        </w:rPr>
+      </w:pPr>
+      <w:r>
+        <w:rPr>
+          <w:noProof/>
+          <w:lang w:eastAsia="es-ES_tradnl"/>
+        </w:rPr>
+        <w:drawing>
+          <wp:inline distT="0" distB="0" distL="0" distR="0" wp14:anchorId="0A6DD0FB" wp14:editId="19F8F2F6">
+            <wp:extent cx="3087933" cy="446579"/>
+            <wp:effectExtent l="0" t="0" r="11430" b="10795"/>
+            <wp:docPr id="43" name="Imagen 43" descr="../../../../Downloads/diagram-6/diagram/statement_block.png"/>
+            <wp:cNvGraphicFramePr>
+              <a:graphicFrameLocks xmlns:a="http://schemas.openxmlformats.org/drawingml/2006/main" noChangeAspect="1"/>
+            </wp:cNvGraphicFramePr>
+            <a:graphic xmlns:a="http://schemas.openxmlformats.org/drawingml/2006/main">
+              <a:graphicData uri="http://schemas.openxmlformats.org/drawingml/2006/picture">
+                <pic:pic xmlns:pic="http://schemas.openxmlformats.org/drawingml/2006/picture">
+                  <pic:nvPicPr>
+                    <pic:cNvPr id="0" name="Picture 11" descr="../../../../Downloads/diagram-6/diagram/statement_block.png"/>
+                    <pic:cNvPicPr>
+                      <a:picLocks noChangeAspect="1" noChangeArrowheads="1"/>
+                    </pic:cNvPicPr>
+                  </pic:nvPicPr>
+                  <pic:blipFill>
+                    <a:blip r:embed="rId21">
+                      <a:extLst>
+                        <a:ext uri="{28A0092B-C50C-407E-A947-70E740481C1C}">
+                          <a14:useLocalDpi xmlns:a14="http://schemas.microsoft.com/office/drawing/2010/main" val="0"/>
+                        </a:ext>
+                      </a:extLst>
+                    </a:blip>
+                    <a:srcRect/>
+                    <a:stretch>
+                      <a:fillRect/>
+                    </a:stretch>
+                  </pic:blipFill>
+                  <pic:spPr bwMode="auto">
+                    <a:xfrm>
+                      <a:off x="0" y="0"/>
+                      <a:ext cx="3170194" cy="458476"/>
+                    </a:xfrm>
+                    <a:prstGeom prst="rect">
+                      <a:avLst/>
+                    </a:prstGeom>
+                    <a:noFill/>
+                    <a:ln>
+                      <a:noFill/>
+                    </a:ln>
+                  </pic:spPr>
+                </pic:pic>
+              </a:graphicData>
+            </a:graphic>
+          </wp:inline>
+        </w:drawing>
+      </w:r>
+    </w:p>
+    <w:p>
+      <w:pPr>
+        <w:rPr>
+          <w:lang w:val="es-ES"/>
+        </w:rPr>
+      </w:pPr>
+    </w:p>
+    <w:p>
+      <w:pPr>
+        <w:rPr>
+          <w:lang w:val="es-ES"/>
+        </w:rPr>
+      </w:pPr>
+      <w:proofErr w:type="spellStart"/>
+      <w:r>
+        <w:rPr>
+          <w:lang w:val="es-ES"/>
+        </w:rPr>
+        <w:t>Testign</w:t>
+      </w:r>
+      <w:proofErr w:type="spellEnd"/>
+      <w:r>
+        <w:rPr>
+          <w:lang w:val="es-ES"/>
+        </w:rPr>
+        <w:t xml:space="preserve"> </w:t>
+      </w:r>
+      <w:proofErr w:type="spellStart"/>
+      <w:r>
+        <w:rPr>
+          <w:lang w:val="es-ES"/>
+        </w:rPr>
+        <w:t>operator</w:t>
+      </w:r>
+      <w:proofErr w:type="spellEnd"/>
+    </w:p>
+    <w:p>
+      <w:pPr>
+        <w:rPr>
+          <w:lang w:val="es-ES"/>
+        </w:rPr>
+      </w:pPr>
+      <w:r>
+        <w:rPr>
+          <w:noProof/>
+          <w:lang w:eastAsia="es-ES_tradnl"/>
+        </w:rPr>
+        <w:drawing>
+          <wp:inline distT="0" distB="0" distL="0" distR="0" wp14:anchorId="65B5ECA6" wp14:editId="22FC54D9">
+            <wp:extent cx="1144833" cy="2126120"/>
+            <wp:effectExtent l="0" t="0" r="0" b="7620"/>
+            <wp:docPr id="44" name="Imagen 44" descr="../../../../Downloads/diagram-6/diagram/testing_operator.png"/>
+            <wp:cNvGraphicFramePr>
+              <a:graphicFrameLocks xmlns:a="http://schemas.openxmlformats.org/drawingml/2006/main" noChangeAspect="1"/>
+            </wp:cNvGraphicFramePr>
+            <a:graphic xmlns:a="http://schemas.openxmlformats.org/drawingml/2006/main">
+              <a:graphicData uri="http://schemas.openxmlformats.org/drawingml/2006/picture">
+                <pic:pic xmlns:pic="http://schemas.openxmlformats.org/drawingml/2006/picture">
+                  <pic:nvPicPr>
+                    <pic:cNvPr id="0" name="Picture 12" descr="../../../../Downloads/diagram-6/diagram/testing_operator.png"/>
+                    <pic:cNvPicPr>
+                      <a:picLocks noChangeAspect="1" noChangeArrowheads="1"/>
+                    </pic:cNvPicPr>
+                  </pic:nvPicPr>
+                  <pic:blipFill>
+                    <a:blip r:embed="rId22">
+                      <a:extLst>
+                        <a:ext uri="{28A0092B-C50C-407E-A947-70E740481C1C}">
+                          <a14:useLocalDpi xmlns:a14="http://schemas.microsoft.com/office/drawing/2010/main" val="0"/>
+                        </a:ext>
+                      </a:extLst>
+                    </a:blip>
+                    <a:srcRect/>
+                    <a:stretch>
+                      <a:fillRect/>
+                    </a:stretch>
+                  </pic:blipFill>
+                  <pic:spPr bwMode="auto">
+                    <a:xfrm>
+                      <a:off x="0" y="0"/>
+                      <a:ext cx="1165016" cy="2163603"/>
+                    </a:xfrm>
+                    <a:prstGeom prst="rect">
+                      <a:avLst/>
+                    </a:prstGeom>
+                    <a:noFill/>
+                    <a:ln>
+                      <a:noFill/>
+                    </a:ln>
+                  </pic:spPr>
+                </pic:pic>
+              </a:graphicData>
+            </a:graphic>
+          </wp:inline>
+        </w:drawing>
+      </w:r>
+    </w:p>
+    <w:p>
+      <w:pPr>
+        <w:rPr>
+          <w:lang w:val="es-ES"/>
+        </w:rPr>
+      </w:pPr>
+    </w:p>
+    <w:p>
+      <w:pPr>
+        <w:rPr>
+          <w:lang w:val="es-ES"/>
+        </w:rPr>
+      </w:pPr>
+      <w:proofErr w:type="spellStart"/>
+      <w:r>
+        <w:rPr>
+          <w:lang w:val="es-ES"/>
+        </w:rPr>
+        <w:t>Type</w:t>
+      </w:r>
+      <w:proofErr w:type="spellEnd"/>
+      <w:r>
+        <w:rPr>
+          <w:lang w:val="es-ES"/>
+        </w:rPr>
+        <w:t xml:space="preserve"> </w:t>
+      </w:r>
+      <w:proofErr w:type="spellStart"/>
+      <w:r>
+        <w:rPr>
+          <w:lang w:val="es-ES"/>
+        </w:rPr>
+        <w:t>declaration</w:t>
+      </w:r>
+      <w:proofErr w:type="spellEnd"/>
+      <w:r>
+        <w:rPr>
+          <w:lang w:val="es-ES"/>
+        </w:rPr>
+        <w:t>:</w:t>
+      </w:r>
+    </w:p>
+    <w:p>
+      <w:pPr>
+        <w:rPr>
+          <w:lang w:val="es-ES"/>
+        </w:rPr>
+      </w:pPr>
+    </w:p>
+    <w:p>
+      <w:pPr>
+        <w:rPr>
+          <w:lang w:val="es-ES"/>
+        </w:rPr>
+      </w:pPr>
+      <w:r>
+        <w:rPr>
+          <w:noProof/>
+          <w:lang w:eastAsia="es-ES_tradnl"/>
+        </w:rPr>
+        <w:drawing>
+          <wp:inline distT="0" distB="0" distL="0" distR="0" wp14:anchorId="056401EF" wp14:editId="202F0189">
+            <wp:extent cx="1944933" cy="246628"/>
+            <wp:effectExtent l="0" t="0" r="0" b="7620"/>
+            <wp:docPr id="45" name="Imagen 45" descr="../../../../Downloads/diagram-6/diagram/type_declaration.png"/>
+            <wp:cNvGraphicFramePr>
+              <a:graphicFrameLocks xmlns:a="http://schemas.openxmlformats.org/drawingml/2006/main" noChangeAspect="1"/>
+            </wp:cNvGraphicFramePr>
+            <a:graphic xmlns:a="http://schemas.openxmlformats.org/drawingml/2006/main">
+              <a:graphicData uri="http://schemas.openxmlformats.org/drawingml/2006/picture">
+                <pic:pic xmlns:pic="http://schemas.openxmlformats.org/drawingml/2006/picture">
+                  <pic:nvPicPr>
+                    <pic:cNvPr id="0" name="Picture 13" descr="../../../../Downloads/diagram-6/diagram/type_declaration.png"/>
+                    <pic:cNvPicPr>
+                      <a:picLocks noChangeAspect="1" noChangeArrowheads="1"/>
+                    </pic:cNvPicPr>
+                  </pic:nvPicPr>
+                  <pic:blipFill>
+                    <a:blip r:embed="rId23">
+                      <a:extLst>
+                        <a:ext uri="{28A0092B-C50C-407E-A947-70E740481C1C}">
+                          <a14:useLocalDpi xmlns:a14="http://schemas.microsoft.com/office/drawing/2010/main" val="0"/>
+                        </a:ext>
+                      </a:extLst>
+                    </a:blip>
+                    <a:srcRect/>
+                    <a:stretch>
+                      <a:fillRect/>
+                    </a:stretch>
+                  </pic:blipFill>
+                  <pic:spPr bwMode="auto">
+                    <a:xfrm>
+                      <a:off x="0" y="0"/>
+                      <a:ext cx="2019808" cy="256123"/>
+                    </a:xfrm>
+                    <a:prstGeom prst="rect">
+                      <a:avLst/>
+                    </a:prstGeom>
+                    <a:noFill/>
+                    <a:ln>
+                      <a:noFill/>
+                    </a:ln>
+                  </pic:spPr>
+                </pic:pic>
+              </a:graphicData>
+            </a:graphic>
+          </wp:inline>
+        </w:drawing>
+      </w:r>
+    </w:p>
+    <w:p>
+      <w:pPr>
+        <w:rPr>
+          <w:lang w:val="es-ES"/>
+        </w:rPr>
+      </w:pPr>
+    </w:p>
+    <w:p>
+      <w:pPr>
+        <w:rPr>
+          <w:lang w:val="es-ES"/>
+        </w:rPr>
+      </w:pPr>
+      <w:proofErr w:type="spellStart"/>
+      <w:r>
+        <w:rPr>
+          <w:lang w:val="es-ES"/>
+        </w:rPr>
+        <w:t>Type</w:t>
+      </w:r>
+      <w:proofErr w:type="spellEnd"/>
+      <w:r>
+        <w:rPr>
+          <w:lang w:val="es-ES"/>
+        </w:rPr>
+        <w:t xml:space="preserve"> </w:t>
+      </w:r>
+      <w:proofErr w:type="spellStart"/>
+      <w:r>
+        <w:rPr>
+          <w:lang w:val="es-ES"/>
+        </w:rPr>
+        <w:t>specifier</w:t>
+      </w:r>
+      <w:proofErr w:type="spellEnd"/>
+      <w:r>
+        <w:rPr>
+          <w:lang w:val="es-ES"/>
+        </w:rPr>
+        <w:t>:</w:t>
+      </w:r>
+    </w:p>
+    <w:p>
+      <w:pPr>
+        <w:rPr>
+          <w:lang w:val="es-ES"/>
+        </w:rPr>
+      </w:pPr>
+      <w:r>
+        <w:rPr>
+          <w:noProof/>
+          <w:lang w:eastAsia="es-ES_tradnl"/>
+        </w:rPr>
+        <w:drawing>
+          <wp:inline distT="0" distB="0" distL="0" distR="0" wp14:anchorId="738AEBE4" wp14:editId="56EC679A">
+            <wp:extent cx="1139521" cy="1990929"/>
+            <wp:effectExtent l="0" t="0" r="3810" b="0"/>
+            <wp:docPr id="46" name="Imagen 46" descr="../../../../Downloads/diagram-6/diagram/type_specifier.png"/>
+            <wp:cNvGraphicFramePr>
+              <a:graphicFrameLocks xmlns:a="http://schemas.openxmlformats.org/drawingml/2006/main" noChangeAspect="1"/>
+            </wp:cNvGraphicFramePr>
+            <a:graphic xmlns:a="http://schemas.openxmlformats.org/drawingml/2006/main">
+              <a:graphicData uri="http://schemas.openxmlformats.org/drawingml/2006/picture">
+                <pic:pic xmlns:pic="http://schemas.openxmlformats.org/drawingml/2006/picture">
+                  <pic:nvPicPr>
+                    <pic:cNvPr id="0" name="Picture 14" descr="../../../../Downloads/diagram-6/diagram/type_specifier.png"/>
+                    <pic:cNvPicPr>
+                      <a:picLocks noChangeAspect="1" noChangeArrowheads="1"/>
+                    </pic:cNvPicPr>
+                  </pic:nvPicPr>
+                  <pic:blipFill>
+                    <a:blip r:embed="rId24">
+                      <a:extLst>
+                        <a:ext uri="{28A0092B-C50C-407E-A947-70E740481C1C}">
+                          <a14:useLocalDpi xmlns:a14="http://schemas.microsoft.com/office/drawing/2010/main" val="0"/>
+                        </a:ext>
+                      </a:extLst>
+                    </a:blip>
+                    <a:srcRect/>
+                    <a:stretch>
+                      <a:fillRect/>
+                    </a:stretch>
+                  </pic:blipFill>
+                  <pic:spPr bwMode="auto">
+                    <a:xfrm>
+                      <a:off x="0" y="0"/>
+                      <a:ext cx="1151180" cy="2011300"/>
+                    </a:xfrm>
+                    <a:prstGeom prst="rect">
+                      <a:avLst/>
+                    </a:prstGeom>
+                    <a:noFill/>
+                    <a:ln>
+                      <a:noFill/>
+                    </a:ln>
+                  </pic:spPr>
+                </pic:pic>
+              </a:graphicData>
+            </a:graphic>
+          </wp:inline>
+        </w:drawing>
+      </w:r>
+    </w:p>
+    <w:p>
+      <w:pPr>
+        <w:rPr>
+          <w:lang w:val="es-ES"/>
+        </w:rPr>
+      </w:pPr>
+    </w:p>
+    <w:p>
+      <w:pPr>
+        <w:rPr>
+          <w:lang w:val="es-ES"/>
+        </w:rPr>
+      </w:pPr>
+      <w:proofErr w:type="spellStart"/>
+      <w:r>
+        <w:rPr>
+          <w:lang w:val="es-ES"/>
+        </w:rPr>
+        <w:t>Unless</w:t>
+      </w:r>
+      <w:proofErr w:type="spellEnd"/>
+      <w:r>
+        <w:rPr>
+          <w:lang w:val="es-ES"/>
+        </w:rPr>
+        <w:t xml:space="preserve"> </w:t>
+      </w:r>
+      <w:proofErr w:type="spellStart"/>
+      <w:r>
+        <w:rPr>
+          <w:lang w:val="es-ES"/>
+        </w:rPr>
+        <w:t>statement</w:t>
+      </w:r>
+      <w:proofErr w:type="spellEnd"/>
+      <w:r>
+        <w:rPr>
+          <w:lang w:val="es-ES"/>
+        </w:rPr>
+        <w:t>:</w:t>
+      </w:r>
+    </w:p>
+    <w:p>
+      <w:pPr>
+        <w:rPr>
+          <w:lang w:val="es-ES"/>
+        </w:rPr>
+      </w:pPr>
+      <w:r>
+        <w:rPr>
+          <w:noProof/>
+          <w:lang w:eastAsia="es-ES_tradnl"/>
+        </w:rPr>
+        <w:drawing>
+          <wp:inline distT="0" distB="0" distL="0" distR="0" wp14:anchorId="481CD328" wp14:editId="5C1EE1E8">
+            <wp:extent cx="5259633" cy="565571"/>
+            <wp:effectExtent l="0" t="0" r="0" b="0"/>
+            <wp:docPr id="47" name="Imagen 47" descr="../../../../Downloads/diagram-6/diagram/unless_statement.png"/>
+            <wp:cNvGraphicFramePr>
+              <a:graphicFrameLocks xmlns:a="http://schemas.openxmlformats.org/drawingml/2006/main" noChangeAspect="1"/>
+            </wp:cNvGraphicFramePr>
+            <a:graphic xmlns:a="http://schemas.openxmlformats.org/drawingml/2006/main">
+              <a:graphicData uri="http://schemas.openxmlformats.org/drawingml/2006/picture">
+                <pic:pic xmlns:pic="http://schemas.openxmlformats.org/drawingml/2006/picture">
+                  <pic:nvPicPr>
+                    <pic:cNvPr id="0" name="Picture 15" descr="../../../../Downloads/diagram-6/diagram/unless_statement.png"/>
+                    <pic:cNvPicPr>
+                      <a:picLocks noChangeAspect="1" noChangeArrowheads="1"/>
+                    </pic:cNvPicPr>
+                  </pic:nvPicPr>
+                  <pic:blipFill>
+                    <a:blip r:embed="rId25">
+                      <a:extLst>
+                        <a:ext uri="{28A0092B-C50C-407E-A947-70E740481C1C}">
+                          <a14:useLocalDpi xmlns:a14="http://schemas.microsoft.com/office/drawing/2010/main" val="0"/>
+                        </a:ext>
+                      </a:extLst>
+                    </a:blip>
+                    <a:srcRect/>
+                    <a:stretch>
+                      <a:fillRect/>
+                    </a:stretch>
+                  </pic:blipFill>
+                  <pic:spPr bwMode="auto">
+                    <a:xfrm>
+                      <a:off x="0" y="0"/>
+                      <a:ext cx="5297390" cy="569631"/>
+                    </a:xfrm>
+                    <a:prstGeom prst="rect">
+                      <a:avLst/>
+                    </a:prstGeom>
+                    <a:noFill/>
+                    <a:ln>
+                      <a:noFill/>
+                    </a:ln>
+                  </pic:spPr>
+                </pic:pic>
+              </a:graphicData>
+            </a:graphic>
+          </wp:inline>
+        </w:drawing>
+      </w:r>
+    </w:p>
+    <w:p>
+      <w:pPr>
+        <w:rPr>
+          <w:lang w:val="es-ES"/>
+        </w:rPr>
+      </w:pPr>
+    </w:p>
+    <w:p>
+      <w:pPr>
+        <w:rPr>
+          <w:lang w:val="es-ES"/>
+        </w:rPr>
+      </w:pPr>
+      <w:r>
+        <w:rPr>
+          <w:lang w:val="es-ES"/>
+        </w:rPr>
+        <w:t xml:space="preserve">Variable </w:t>
+      </w:r>
+      <w:proofErr w:type="spellStart"/>
+      <w:r>
+        <w:rPr>
+          <w:lang w:val="es-ES"/>
+        </w:rPr>
+        <w:t>Assignment</w:t>
+      </w:r>
+      <w:proofErr w:type="spellEnd"/>
+      <w:r>
+        <w:rPr>
+          <w:lang w:val="es-ES"/>
+        </w:rPr>
+        <w:t>:</w:t>
+      </w:r>
+    </w:p>
+    <w:p>
+      <w:pPr>
+        <w:rPr>
+          <w:lang w:val="es-ES"/>
+        </w:rPr>
+      </w:pPr>
+      <w:r>
+        <w:rPr>
+          <w:noProof/>
+          <w:lang w:eastAsia="es-ES_tradnl"/>
+        </w:rPr>
+        <w:drawing>
+          <wp:inline distT="0" distB="0" distL="0" distR="0" wp14:anchorId="148F881D" wp14:editId="3EEF472A">
+            <wp:extent cx="5259633" cy="542046"/>
+            <wp:effectExtent l="0" t="0" r="0" b="0"/>
+            <wp:docPr id="48" name="Imagen 48" descr="../../../../Downloads/diagram-6/diagram/variable_assignment.png"/>
+            <wp:cNvGraphicFramePr>
+              <a:graphicFrameLocks xmlns:a="http://schemas.openxmlformats.org/drawingml/2006/main" noChangeAspect="1"/>
+            </wp:cNvGraphicFramePr>
+            <a:graphic xmlns:a="http://schemas.openxmlformats.org/drawingml/2006/main">
+              <a:graphicData uri="http://schemas.openxmlformats.org/drawingml/2006/picture">
+                <pic:pic xmlns:pic="http://schemas.openxmlformats.org/drawingml/2006/picture">
+                  <pic:nvPicPr>
+                    <pic:cNvPr id="0" name="Picture 16" descr="../../../../Downloads/diagram-6/diagram/variable_assignment.png"/>
+                    <pic:cNvPicPr>
+                      <a:picLocks noChangeAspect="1" noChangeArrowheads="1"/>
+                    </pic:cNvPicPr>
+                  </pic:nvPicPr>
+                  <pic:blipFill>
+                    <a:blip r:embed="rId26">
+                      <a:extLst>
+                        <a:ext uri="{28A0092B-C50C-407E-A947-70E740481C1C}">
+                          <a14:useLocalDpi xmlns:a14="http://schemas.microsoft.com/office/drawing/2010/main" val="0"/>
+                        </a:ext>
+                      </a:extLst>
+                    </a:blip>
+                    <a:srcRect/>
+                    <a:stretch>
+                      <a:fillRect/>
+                    </a:stretch>
+                  </pic:blipFill>
+                  <pic:spPr bwMode="auto">
+                    <a:xfrm>
+                      <a:off x="0" y="0"/>
+                      <a:ext cx="5298406" cy="546042"/>
+                    </a:xfrm>
+                    <a:prstGeom prst="rect">
+                      <a:avLst/>
+                    </a:prstGeom>
+                    <a:noFill/>
+                    <a:ln>
+                      <a:noFill/>
+                    </a:ln>
+                  </pic:spPr>
+                </pic:pic>
+              </a:graphicData>
+            </a:graphic>
+          </wp:inline>
+        </w:drawing>
+      </w:r>
+    </w:p>
+    <w:p>
+      <w:pPr>
+        <w:rPr>
+          <w:lang w:val="es-ES"/>
+        </w:rPr>
+      </w:pPr>
+    </w:p>
+    <w:p>
+      <w:pPr>
+        <w:rPr>
+          <w:lang w:val="es-ES"/>
+        </w:rPr>
+      </w:pPr>
+      <w:proofErr w:type="spellStart"/>
+      <w:r>
+        <w:rPr>
+          <w:lang w:val="es-ES"/>
+        </w:rPr>
+        <w:t>While</w:t>
+      </w:r>
+      <w:proofErr w:type="spellEnd"/>
+      <w:r>
+        <w:rPr>
+          <w:lang w:val="es-ES"/>
+        </w:rPr>
+        <w:t xml:space="preserve"> </w:t>
+      </w:r>
+      <w:proofErr w:type="spellStart"/>
+      <w:r>
+        <w:rPr>
+          <w:lang w:val="es-ES"/>
+        </w:rPr>
+        <w:t>statement</w:t>
+      </w:r>
+      <w:proofErr w:type="spellEnd"/>
+      <w:r>
+        <w:rPr>
+          <w:lang w:val="es-ES"/>
+        </w:rPr>
+        <w:t>:</w:t>
+      </w:r>
+    </w:p>
+    <w:p>
+      <w:pPr>
+        <w:rPr>
+          <w:lang w:val="es-ES"/>
+        </w:rPr>
+      </w:pPr>
+      <w:r>
+        <w:rPr>
+          <w:noProof/>
+          <w:lang w:eastAsia="es-ES_tradnl"/>
+        </w:rPr>
+        <w:drawing>
+          <wp:inline distT="0" distB="0" distL="0" distR="0" wp14:anchorId="193A5C75" wp14:editId="640C641D">
+            <wp:extent cx="4230933" cy="364605"/>
+            <wp:effectExtent l="0" t="0" r="11430" b="0"/>
+            <wp:docPr id="49" name="Imagen 49" descr="../../../../Downloads/diagram-6/diagram/while_statement.png"/>
+            <wp:cNvGraphicFramePr>
+              <a:graphicFrameLocks xmlns:a="http://schemas.openxmlformats.org/drawingml/2006/main" noChangeAspect="1"/>
+            </wp:cNvGraphicFramePr>
+            <a:graphic xmlns:a="http://schemas.openxmlformats.org/drawingml/2006/main">
+              <a:graphicData uri="http://schemas.openxmlformats.org/drawingml/2006/picture">
+                <pic:pic xmlns:pic="http://schemas.openxmlformats.org/drawingml/2006/picture">
+                  <pic:nvPicPr>
+                    <pic:cNvPr id="0" name="Picture 17" descr="../../../../Downloads/diagram-6/diagram/while_statement.png"/>
+                    <pic:cNvPicPr>
+                      <a:picLocks noChangeAspect="1" noChangeArrowheads="1"/>
+                    </pic:cNvPicPr>
+                  </pic:nvPicPr>
+                  <pic:blipFill>
+                    <a:blip r:embed="rId27">
+                      <a:extLst>
+                        <a:ext uri="{28A0092B-C50C-407E-A947-70E740481C1C}">
+                          <a14:useLocalDpi xmlns:a14="http://schemas.microsoft.com/office/drawing/2010/main" val="0"/>
+                        </a:ext>
+                      </a:extLst>
+                    </a:blip>
+                    <a:srcRect/>
+                    <a:stretch>
+                      <a:fillRect/>
+                    </a:stretch>
+                  </pic:blipFill>
+                  <pic:spPr bwMode="auto">
+                    <a:xfrm>
+                      <a:off x="0" y="0"/>
+                      <a:ext cx="4532876" cy="390625"/>
+                    </a:xfrm>
+                    <a:prstGeom prst="rect">
+                      <a:avLst/>
+                    </a:prstGeom>
+                    <a:noFill/>
+                    <a:ln>
+                      <a:noFill/>
+                    </a:ln>
+                  </pic:spPr>
+                </pic:pic>
+              </a:graphicData>
+            </a:graphic>
+          </wp:inline>
+        </w:drawing>
       </w:r>
       <w:bookmarkStart w:id="0" w:name="_GoBack"/>
       <w:bookmarkEnd w:id="0"/>
@@ -2461,6 +5686,181 @@
     </w:lvl>
   </w:abstractNum>
   <w:abstractNum w:abstractNumId="4">
+    <w:nsid w:val="236E7661"/>
+    <w:multiLevelType w:val="hybridMultilevel"/>
+    <w:tmpl w:val="CB2E18EC"/>
+    <w:lvl w:ilvl="0" w:tplc="040A000F">
+      <w:start w:val="1"/>
+      <w:numFmt w:val="decimal"/>
+      <w:lvlText w:val="%1."/>
+      <w:lvlJc w:val="left"/>
+      <w:pPr>
+        <w:ind w:left="720" w:hanging="360"/>
+      </w:pPr>
+      <w:rPr>
+        <w:rFonts w:hint="default"/>
+      </w:rPr>
+    </w:lvl>
+    <w:lvl w:ilvl="1" w:tplc="040A0019" w:tentative="1">
+      <w:start w:val="1"/>
+      <w:numFmt w:val="lowerLetter"/>
+      <w:lvlText w:val="%2."/>
+      <w:lvlJc w:val="left"/>
+      <w:pPr>
+        <w:ind w:left="1440" w:hanging="360"/>
+      </w:pPr>
+    </w:lvl>
+    <w:lvl w:ilvl="2" w:tplc="040A001B" w:tentative="1">
+      <w:start w:val="1"/>
+      <w:numFmt w:val="lowerRoman"/>
+      <w:lvlText w:val="%3."/>
+      <w:lvlJc w:val="right"/>
+      <w:pPr>
+        <w:ind w:left="2160" w:hanging="180"/>
+      </w:pPr>
+    </w:lvl>
+    <w:lvl w:ilvl="3" w:tplc="040A000F" w:tentative="1">
+      <w:start w:val="1"/>
+      <w:numFmt w:val="decimal"/>
+      <w:lvlText w:val="%4."/>
+      <w:lvlJc w:val="left"/>
+      <w:pPr>
+        <w:ind w:left="2880" w:hanging="360"/>
+      </w:pPr>
+    </w:lvl>
+    <w:lvl w:ilvl="4" w:tplc="040A0019" w:tentative="1">
+      <w:start w:val="1"/>
+      <w:numFmt w:val="lowerLetter"/>
+      <w:lvlText w:val="%5."/>
+      <w:lvlJc w:val="left"/>
+      <w:pPr>
+        <w:ind w:left="3600" w:hanging="360"/>
+      </w:pPr>
+    </w:lvl>
+    <w:lvl w:ilvl="5" w:tplc="040A001B" w:tentative="1">
+      <w:start w:val="1"/>
+      <w:numFmt w:val="lowerRoman"/>
+      <w:lvlText w:val="%6."/>
+      <w:lvlJc w:val="right"/>
+      <w:pPr>
+        <w:ind w:left="4320" w:hanging="180"/>
+      </w:pPr>
+    </w:lvl>
+    <w:lvl w:ilvl="6" w:tplc="040A000F" w:tentative="1">
+      <w:start w:val="1"/>
+      <w:numFmt w:val="decimal"/>
+      <w:lvlText w:val="%7."/>
+      <w:lvlJc w:val="left"/>
+      <w:pPr>
+        <w:ind w:left="5040" w:hanging="360"/>
+      </w:pPr>
+    </w:lvl>
+    <w:lvl w:ilvl="7" w:tplc="040A0019" w:tentative="1">
+      <w:start w:val="1"/>
+      <w:numFmt w:val="lowerLetter"/>
+      <w:lvlText w:val="%8."/>
+      <w:lvlJc w:val="left"/>
+      <w:pPr>
+        <w:ind w:left="5760" w:hanging="360"/>
+      </w:pPr>
+    </w:lvl>
+    <w:lvl w:ilvl="8" w:tplc="040A001B" w:tentative="1">
+      <w:start w:val="1"/>
+      <w:numFmt w:val="lowerRoman"/>
+      <w:lvlText w:val="%9."/>
+      <w:lvlJc w:val="right"/>
+      <w:pPr>
+        <w:ind w:left="6480" w:hanging="180"/>
+      </w:pPr>
+    </w:lvl>
+  </w:abstractNum>
+  <w:abstractNum w:abstractNumId="5">
+    <w:nsid w:val="3825325A"/>
+    <w:multiLevelType w:val="hybridMultilevel"/>
+    <w:tmpl w:val="C5560F70"/>
+    <w:lvl w:ilvl="0" w:tplc="040A000F">
+      <w:start w:val="1"/>
+      <w:numFmt w:val="decimal"/>
+      <w:lvlText w:val="%1."/>
+      <w:lvlJc w:val="left"/>
+      <w:pPr>
+        <w:ind w:left="720" w:hanging="360"/>
+      </w:pPr>
+    </w:lvl>
+    <w:lvl w:ilvl="1" w:tplc="040A0019" w:tentative="1">
+      <w:start w:val="1"/>
+      <w:numFmt w:val="lowerLetter"/>
+      <w:lvlText w:val="%2."/>
+      <w:lvlJc w:val="left"/>
+      <w:pPr>
+        <w:ind w:left="1440" w:hanging="360"/>
+      </w:pPr>
+    </w:lvl>
+    <w:lvl w:ilvl="2" w:tplc="040A001B" w:tentative="1">
+      <w:start w:val="1"/>
+      <w:numFmt w:val="lowerRoman"/>
+      <w:lvlText w:val="%3."/>
+      <w:lvlJc w:val="right"/>
+      <w:pPr>
+        <w:ind w:left="2160" w:hanging="180"/>
+      </w:pPr>
+    </w:lvl>
+    <w:lvl w:ilvl="3" w:tplc="040A000F" w:tentative="1">
+      <w:start w:val="1"/>
+      <w:numFmt w:val="decimal"/>
+      <w:lvlText w:val="%4."/>
+      <w:lvlJc w:val="left"/>
+      <w:pPr>
+        <w:ind w:left="2880" w:hanging="360"/>
+      </w:pPr>
+    </w:lvl>
+    <w:lvl w:ilvl="4" w:tplc="040A0019" w:tentative="1">
+      <w:start w:val="1"/>
+      <w:numFmt w:val="lowerLetter"/>
+      <w:lvlText w:val="%5."/>
+      <w:lvlJc w:val="left"/>
+      <w:pPr>
+        <w:ind w:left="3600" w:hanging="360"/>
+      </w:pPr>
+    </w:lvl>
+    <w:lvl w:ilvl="5" w:tplc="040A001B" w:tentative="1">
+      <w:start w:val="1"/>
+      <w:numFmt w:val="lowerRoman"/>
+      <w:lvlText w:val="%6."/>
+      <w:lvlJc w:val="right"/>
+      <w:pPr>
+        <w:ind w:left="4320" w:hanging="180"/>
+      </w:pPr>
+    </w:lvl>
+    <w:lvl w:ilvl="6" w:tplc="040A000F" w:tentative="1">
+      <w:start w:val="1"/>
+      <w:numFmt w:val="decimal"/>
+      <w:lvlText w:val="%7."/>
+      <w:lvlJc w:val="left"/>
+      <w:pPr>
+        <w:ind w:left="5040" w:hanging="360"/>
+      </w:pPr>
+    </w:lvl>
+    <w:lvl w:ilvl="7" w:tplc="040A0019" w:tentative="1">
+      <w:start w:val="1"/>
+      <w:numFmt w:val="lowerLetter"/>
+      <w:lvlText w:val="%8."/>
+      <w:lvlJc w:val="left"/>
+      <w:pPr>
+        <w:ind w:left="5760" w:hanging="360"/>
+      </w:pPr>
+    </w:lvl>
+    <w:lvl w:ilvl="8" w:tplc="040A001B" w:tentative="1">
+      <w:start w:val="1"/>
+      <w:numFmt w:val="lowerRoman"/>
+      <w:lvlText w:val="%9."/>
+      <w:lvlJc w:val="right"/>
+      <w:pPr>
+        <w:ind w:left="6480" w:hanging="180"/>
+      </w:pPr>
+    </w:lvl>
+  </w:abstractNum>
+  <w:abstractNum w:abstractNumId="6">
     <w:nsid w:val="574E1CEB"/>
     <w:multiLevelType w:val="hybridMultilevel"/>
     <w:tmpl w:val="8CCA9854"/>
@@ -2549,7 +5949,7 @@
       </w:pPr>
     </w:lvl>
   </w:abstractNum>
-  <w:abstractNum w:abstractNumId="5">
+  <w:abstractNum w:abstractNumId="7">
     <w:nsid w:val="5AAC51A2"/>
     <w:multiLevelType w:val="hybridMultilevel"/>
     <w:tmpl w:val="55948E86"/>
@@ -2638,7 +6038,7 @@
       </w:pPr>
     </w:lvl>
   </w:abstractNum>
-  <w:abstractNum w:abstractNumId="6">
+  <w:abstractNum w:abstractNumId="8">
     <w:nsid w:val="669B0690"/>
     <w:multiLevelType w:val="hybridMultilevel"/>
     <w:tmpl w:val="FDE4A32E"/>
@@ -2734,18 +6134,24 @@
     <w:abstractNumId w:val="0"/>
   </w:num>
   <w:num w:numId="3">
-    <w:abstractNumId w:val="4"/>
+    <w:abstractNumId w:val="6"/>
   </w:num>
   <w:num w:numId="4">
     <w:abstractNumId w:val="2"/>
   </w:num>
   <w:num w:numId="5">
-    <w:abstractNumId w:val="6"/>
+    <w:abstractNumId w:val="8"/>
   </w:num>
   <w:num w:numId="6">
     <w:abstractNumId w:val="3"/>
   </w:num>
   <w:num w:numId="7">
+    <w:abstractNumId w:val="7"/>
+  </w:num>
+  <w:num w:numId="8">
+    <w:abstractNumId w:val="4"/>
+  </w:num>
+  <w:num w:numId="9">
     <w:abstractNumId w:val="5"/>
   </w:num>
 </w:numbering>

</xml_diff>